<commit_message>
tisdag morgon - ändrat till svenska
</commit_message>
<xml_diff>
--- a/Funktionalitet.docx
+++ b/Funktionalitet.docx
@@ -105,7 +105,7 @@
           <w:tcPr>
             <w:cnfStyle w:val="001000000000" w:firstRow="0" w:lastRow="0" w:firstColumn="1" w:lastColumn="0" w:oddVBand="0" w:evenVBand="0" w:oddHBand="0" w:evenHBand="0" w:firstRowFirstColumn="0" w:firstRowLastColumn="0" w:lastRowFirstColumn="0" w:lastRowLastColumn="0"/>
             <w:tcW w:w="6091" w:type="dxa"/>
-            <w:shd w:val="clear" w:color="auto" w:fill="E2EFD9" w:themeFill="accent6" w:themeFillTint="33"/>
+            <w:shd w:val="clear" w:color="auto" w:fill="F4B083" w:themeFill="accent2" w:themeFillTint="99"/>
           </w:tcPr>
           <w:p>
             <w:pPr>
@@ -133,14 +133,14 @@
         <w:tc>
           <w:tcPr>
             <w:tcW w:w="2971" w:type="dxa"/>
-            <w:shd w:val="clear" w:color="auto" w:fill="E2EFD9" w:themeFill="accent6" w:themeFillTint="33"/>
+            <w:shd w:val="clear" w:color="auto" w:fill="F4B083" w:themeFill="accent2" w:themeFillTint="99"/>
           </w:tcPr>
           <w:p>
             <w:pPr>
               <w:cnfStyle w:val="000000000000" w:firstRow="0" w:lastRow="0" w:firstColumn="0" w:lastColumn="0" w:oddVBand="0" w:evenVBand="0" w:oddHBand="0" w:evenHBand="0" w:firstRowFirstColumn="0" w:firstRowLastColumn="0" w:lastRowFirstColumn="0" w:lastRowLastColumn="0"/>
             </w:pPr>
             <w:r>
-              <w:t>Klar</w:t>
+              <w:t>Funkar inte</w:t>
             </w:r>
           </w:p>
         </w:tc>
@@ -150,7 +150,7 @@
           <w:tcPr>
             <w:cnfStyle w:val="001000000000" w:firstRow="0" w:lastRow="0" w:firstColumn="1" w:lastColumn="0" w:oddVBand="0" w:evenVBand="0" w:oddHBand="0" w:evenHBand="0" w:firstRowFirstColumn="0" w:firstRowLastColumn="0" w:lastRowFirstColumn="0" w:lastRowLastColumn="0"/>
             <w:tcW w:w="6091" w:type="dxa"/>
-            <w:shd w:val="clear" w:color="auto" w:fill="FFF2CC" w:themeFill="accent4" w:themeFillTint="33"/>
+            <w:shd w:val="clear" w:color="auto" w:fill="E2EFD9" w:themeFill="accent6" w:themeFillTint="33"/>
           </w:tcPr>
           <w:p>
             <w:pPr>
@@ -178,7 +178,7 @@
         <w:tc>
           <w:tcPr>
             <w:tcW w:w="2971" w:type="dxa"/>
-            <w:shd w:val="clear" w:color="auto" w:fill="FFF2CC" w:themeFill="accent4" w:themeFillTint="33"/>
+            <w:shd w:val="clear" w:color="auto" w:fill="E2EFD9" w:themeFill="accent6" w:themeFillTint="33"/>
           </w:tcPr>
           <w:p>
             <w:pPr>
@@ -233,7 +233,7 @@
           <w:tcPr>
             <w:cnfStyle w:val="001000000000" w:firstRow="0" w:lastRow="0" w:firstColumn="1" w:lastColumn="0" w:oddVBand="0" w:evenVBand="0" w:oddHBand="0" w:evenHBand="0" w:firstRowFirstColumn="0" w:firstRowLastColumn="0" w:lastRowFirstColumn="0" w:lastRowLastColumn="0"/>
             <w:tcW w:w="6091" w:type="dxa"/>
-            <w:shd w:val="clear" w:color="auto" w:fill="F4B083" w:themeFill="accent2" w:themeFillTint="99"/>
+            <w:shd w:val="clear" w:color="auto" w:fill="E2EFD9" w:themeFill="accent6" w:themeFillTint="33"/>
           </w:tcPr>
           <w:p>
             <w:pPr>
@@ -254,7 +254,7 @@
         <w:tc>
           <w:tcPr>
             <w:tcW w:w="2971" w:type="dxa"/>
-            <w:shd w:val="clear" w:color="auto" w:fill="F4B083" w:themeFill="accent2" w:themeFillTint="99"/>
+            <w:shd w:val="clear" w:color="auto" w:fill="E2EFD9" w:themeFill="accent6" w:themeFillTint="33"/>
           </w:tcPr>
           <w:p>
             <w:pPr>
@@ -388,7 +388,7 @@
           <w:tcPr>
             <w:cnfStyle w:val="001000000000" w:firstRow="0" w:lastRow="0" w:firstColumn="1" w:lastColumn="0" w:oddVBand="0" w:evenVBand="0" w:oddHBand="0" w:evenHBand="0" w:firstRowFirstColumn="0" w:firstRowLastColumn="0" w:lastRowFirstColumn="0" w:lastRowLastColumn="0"/>
             <w:tcW w:w="6091" w:type="dxa"/>
-            <w:shd w:val="clear" w:color="auto" w:fill="FFF2CC" w:themeFill="accent4" w:themeFillTint="33"/>
+            <w:shd w:val="clear" w:color="auto" w:fill="E2EFD9" w:themeFill="accent6" w:themeFillTint="33"/>
           </w:tcPr>
           <w:p>
             <w:pPr>
@@ -409,7 +409,7 @@
         <w:tc>
           <w:tcPr>
             <w:tcW w:w="2971" w:type="dxa"/>
-            <w:shd w:val="clear" w:color="auto" w:fill="FFF2CC" w:themeFill="accent4" w:themeFillTint="33"/>
+            <w:shd w:val="clear" w:color="auto" w:fill="E2EFD9" w:themeFill="accent6" w:themeFillTint="33"/>
           </w:tcPr>
           <w:p>
             <w:pPr>
@@ -506,7 +506,7 @@
           <w:tcPr>
             <w:cnfStyle w:val="001000000000" w:firstRow="0" w:lastRow="0" w:firstColumn="1" w:lastColumn="0" w:oddVBand="0" w:evenVBand="0" w:oddHBand="0" w:evenHBand="0" w:firstRowFirstColumn="0" w:firstRowLastColumn="0" w:lastRowFirstColumn="0" w:lastRowLastColumn="0"/>
             <w:tcW w:w="6091" w:type="dxa"/>
-            <w:shd w:val="clear" w:color="auto" w:fill="F4B083" w:themeFill="accent2" w:themeFillTint="99"/>
+            <w:shd w:val="clear" w:color="auto" w:fill="E2EFD9" w:themeFill="accent6" w:themeFillTint="33"/>
           </w:tcPr>
           <w:p>
             <w:pPr>
@@ -527,7 +527,7 @@
         <w:tc>
           <w:tcPr>
             <w:tcW w:w="2971" w:type="dxa"/>
-            <w:shd w:val="clear" w:color="auto" w:fill="F4B083" w:themeFill="accent2" w:themeFillTint="99"/>
+            <w:shd w:val="clear" w:color="auto" w:fill="E2EFD9" w:themeFill="accent6" w:themeFillTint="33"/>
           </w:tcPr>
           <w:p>
             <w:pPr>
@@ -643,6 +643,3406 @@
       </w:tr>
     </w:tbl>
     <w:p/>
+    <w:p>
+      <w:r>
+        <w:t xml:space="preserve">Tog bort länken till Home i </w:t>
+      </w:r>
+      <w:proofErr w:type="gramStart"/>
+      <w:r>
+        <w:t>layout.cshtml</w:t>
+      </w:r>
+      <w:proofErr w:type="gramEnd"/>
+      <w:r>
+        <w:t xml:space="preserve"> rader 2</w:t>
+      </w:r>
+      <w:r>
+        <w:t>0</w:t>
+      </w:r>
+      <w:r>
+        <w:t>-2</w:t>
+      </w:r>
+      <w:r>
+        <w:t>7</w:t>
+      </w:r>
+    </w:p>
+    <w:p>
+      <w:r>
+        <w:t xml:space="preserve">Kopierade hela sökformulär från </w:t>
+      </w:r>
+      <w:proofErr w:type="spellStart"/>
+      <w:r>
+        <w:t>VehicleOverview.cshtml</w:t>
+      </w:r>
+      <w:proofErr w:type="spellEnd"/>
+      <w:r>
+        <w:t xml:space="preserve"> till </w:t>
+      </w:r>
+      <w:proofErr w:type="spellStart"/>
+      <w:r>
+        <w:t>Index.cshtml</w:t>
+      </w:r>
+      <w:proofErr w:type="spellEnd"/>
+    </w:p>
+    <w:p>
+      <w:pPr>
+        <w:autoSpaceDE w:val="0"/>
+        <w:autoSpaceDN w:val="0"/>
+        <w:adjustRightInd w:val="0"/>
+        <w:spacing w:after="0" w:line="240" w:lineRule="auto"/>
+        <w:rPr>
+          <w:rFonts w:ascii="Cascadia Mono" w:hAnsi="Cascadia Mono" w:cs="Cascadia Mono"/>
+          <w:color w:val="000000"/>
+          <w:sz w:val="19"/>
+          <w:szCs w:val="19"/>
+        </w:rPr>
+      </w:pPr>
+      <w:r>
+        <w:rPr>
+          <w:rFonts w:ascii="Cascadia Mono" w:hAnsi="Cascadia Mono" w:cs="Cascadia Mono"/>
+          <w:color w:val="0000FF"/>
+          <w:sz w:val="19"/>
+          <w:szCs w:val="19"/>
+        </w:rPr>
+        <w:t>&lt;</w:t>
+      </w:r>
+      <w:r>
+        <w:rPr>
+          <w:rFonts w:ascii="Cascadia Mono" w:hAnsi="Cascadia Mono" w:cs="Cascadia Mono"/>
+          <w:b/>
+          <w:bCs/>
+          <w:color w:val="800080"/>
+          <w:sz w:val="19"/>
+          <w:szCs w:val="19"/>
+        </w:rPr>
+        <w:t>form</w:t>
+      </w:r>
+      <w:r>
+        <w:rPr>
+          <w:rFonts w:ascii="Cascadia Mono" w:hAnsi="Cascadia Mono" w:cs="Cascadia Mono"/>
+          <w:color w:val="000000"/>
+          <w:sz w:val="19"/>
+          <w:szCs w:val="19"/>
+        </w:rPr>
+        <w:t xml:space="preserve"> </w:t>
+      </w:r>
+      <w:r>
+        <w:rPr>
+          <w:rFonts w:ascii="Cascadia Mono" w:hAnsi="Cascadia Mono" w:cs="Cascadia Mono"/>
+          <w:b/>
+          <w:bCs/>
+          <w:color w:val="800080"/>
+          <w:sz w:val="19"/>
+          <w:szCs w:val="19"/>
+        </w:rPr>
+        <w:t>asp-action</w:t>
+      </w:r>
+      <w:r>
+        <w:rPr>
+          <w:rFonts w:ascii="Cascadia Mono" w:hAnsi="Cascadia Mono" w:cs="Cascadia Mono"/>
+          <w:color w:val="0000FF"/>
+          <w:sz w:val="19"/>
+          <w:szCs w:val="19"/>
+        </w:rPr>
+        <w:t>="Filter"</w:t>
+      </w:r>
+      <w:r>
+        <w:rPr>
+          <w:rFonts w:ascii="Cascadia Mono" w:hAnsi="Cascadia Mono" w:cs="Cascadia Mono"/>
+          <w:color w:val="000000"/>
+          <w:sz w:val="19"/>
+          <w:szCs w:val="19"/>
+        </w:rPr>
+        <w:t xml:space="preserve"> </w:t>
+      </w:r>
+      <w:r>
+        <w:rPr>
+          <w:rFonts w:ascii="Cascadia Mono" w:hAnsi="Cascadia Mono" w:cs="Cascadia Mono"/>
+          <w:b/>
+          <w:bCs/>
+          <w:color w:val="800080"/>
+          <w:sz w:val="19"/>
+          <w:szCs w:val="19"/>
+        </w:rPr>
+        <w:t>asp-controller</w:t>
+      </w:r>
+      <w:r>
+        <w:rPr>
+          <w:rFonts w:ascii="Cascadia Mono" w:hAnsi="Cascadia Mono" w:cs="Cascadia Mono"/>
+          <w:color w:val="0000FF"/>
+          <w:sz w:val="19"/>
+          <w:szCs w:val="19"/>
+        </w:rPr>
+        <w:t>="</w:t>
+      </w:r>
+      <w:proofErr w:type="spellStart"/>
+      <w:r>
+        <w:rPr>
+          <w:rFonts w:ascii="Cascadia Mono" w:hAnsi="Cascadia Mono" w:cs="Cascadia Mono"/>
+          <w:color w:val="0000FF"/>
+          <w:sz w:val="19"/>
+          <w:szCs w:val="19"/>
+        </w:rPr>
+        <w:t>Vehicles</w:t>
+      </w:r>
+      <w:proofErr w:type="spellEnd"/>
+      <w:r>
+        <w:rPr>
+          <w:rFonts w:ascii="Cascadia Mono" w:hAnsi="Cascadia Mono" w:cs="Cascadia Mono"/>
+          <w:color w:val="0000FF"/>
+          <w:sz w:val="19"/>
+          <w:szCs w:val="19"/>
+        </w:rPr>
+        <w:t>"</w:t>
+      </w:r>
+      <w:r>
+        <w:rPr>
+          <w:rFonts w:ascii="Cascadia Mono" w:hAnsi="Cascadia Mono" w:cs="Cascadia Mono"/>
+          <w:color w:val="000000"/>
+          <w:sz w:val="19"/>
+          <w:szCs w:val="19"/>
+        </w:rPr>
+        <w:t xml:space="preserve"> </w:t>
+      </w:r>
+      <w:proofErr w:type="spellStart"/>
+      <w:r>
+        <w:rPr>
+          <w:rFonts w:ascii="Cascadia Mono" w:hAnsi="Cascadia Mono" w:cs="Cascadia Mono"/>
+          <w:color w:val="FF0000"/>
+          <w:sz w:val="19"/>
+          <w:szCs w:val="19"/>
+        </w:rPr>
+        <w:t>method</w:t>
+      </w:r>
+      <w:proofErr w:type="spellEnd"/>
+      <w:r>
+        <w:rPr>
+          <w:rFonts w:ascii="Cascadia Mono" w:hAnsi="Cascadia Mono" w:cs="Cascadia Mono"/>
+          <w:color w:val="0000FF"/>
+          <w:sz w:val="19"/>
+          <w:szCs w:val="19"/>
+        </w:rPr>
+        <w:t>="get"&gt;</w:t>
+      </w:r>
+    </w:p>
+    <w:p>
+      <w:pPr>
+        <w:autoSpaceDE w:val="0"/>
+        <w:autoSpaceDN w:val="0"/>
+        <w:adjustRightInd w:val="0"/>
+        <w:spacing w:after="0" w:line="240" w:lineRule="auto"/>
+        <w:rPr>
+          <w:rFonts w:ascii="Cascadia Mono" w:hAnsi="Cascadia Mono" w:cs="Cascadia Mono"/>
+          <w:color w:val="000000"/>
+          <w:sz w:val="19"/>
+          <w:szCs w:val="19"/>
+        </w:rPr>
+      </w:pPr>
+      <w:r>
+        <w:rPr>
+          <w:rFonts w:ascii="Cascadia Mono" w:hAnsi="Cascadia Mono" w:cs="Cascadia Mono"/>
+          <w:color w:val="000000"/>
+          <w:sz w:val="19"/>
+          <w:szCs w:val="19"/>
+        </w:rPr>
+        <w:t xml:space="preserve">    </w:t>
+      </w:r>
+      <w:r>
+        <w:rPr>
+          <w:rFonts w:ascii="Cascadia Mono" w:hAnsi="Cascadia Mono" w:cs="Cascadia Mono"/>
+          <w:color w:val="0000FF"/>
+          <w:sz w:val="19"/>
+          <w:szCs w:val="19"/>
+        </w:rPr>
+        <w:t>&lt;</w:t>
+      </w:r>
+      <w:r>
+        <w:rPr>
+          <w:rFonts w:ascii="Cascadia Mono" w:hAnsi="Cascadia Mono" w:cs="Cascadia Mono"/>
+          <w:color w:val="800000"/>
+          <w:sz w:val="19"/>
+          <w:szCs w:val="19"/>
+        </w:rPr>
+        <w:t>div</w:t>
+      </w:r>
+      <w:r>
+        <w:rPr>
+          <w:rFonts w:ascii="Cascadia Mono" w:hAnsi="Cascadia Mono" w:cs="Cascadia Mono"/>
+          <w:color w:val="000000"/>
+          <w:sz w:val="19"/>
+          <w:szCs w:val="19"/>
+        </w:rPr>
+        <w:t xml:space="preserve"> </w:t>
+      </w:r>
+      <w:proofErr w:type="spellStart"/>
+      <w:r>
+        <w:rPr>
+          <w:rFonts w:ascii="Cascadia Mono" w:hAnsi="Cascadia Mono" w:cs="Cascadia Mono"/>
+          <w:color w:val="FF0000"/>
+          <w:sz w:val="19"/>
+          <w:szCs w:val="19"/>
+        </w:rPr>
+        <w:t>class</w:t>
+      </w:r>
+      <w:proofErr w:type="spellEnd"/>
+      <w:r>
+        <w:rPr>
+          <w:rFonts w:ascii="Cascadia Mono" w:hAnsi="Cascadia Mono" w:cs="Cascadia Mono"/>
+          <w:color w:val="0000FF"/>
+          <w:sz w:val="19"/>
+          <w:szCs w:val="19"/>
+        </w:rPr>
+        <w:t>="input-</w:t>
+      </w:r>
+      <w:proofErr w:type="spellStart"/>
+      <w:r>
+        <w:rPr>
+          <w:rFonts w:ascii="Cascadia Mono" w:hAnsi="Cascadia Mono" w:cs="Cascadia Mono"/>
+          <w:color w:val="0000FF"/>
+          <w:sz w:val="19"/>
+          <w:szCs w:val="19"/>
+        </w:rPr>
+        <w:t>group</w:t>
+      </w:r>
+      <w:proofErr w:type="spellEnd"/>
+      <w:r>
+        <w:rPr>
+          <w:rFonts w:ascii="Cascadia Mono" w:hAnsi="Cascadia Mono" w:cs="Cascadia Mono"/>
+          <w:color w:val="0000FF"/>
+          <w:sz w:val="19"/>
+          <w:szCs w:val="19"/>
+        </w:rPr>
+        <w:t xml:space="preserve"> mb-3"&gt;</w:t>
+      </w:r>
+    </w:p>
+    <w:p>
+      <w:pPr>
+        <w:autoSpaceDE w:val="0"/>
+        <w:autoSpaceDN w:val="0"/>
+        <w:adjustRightInd w:val="0"/>
+        <w:spacing w:after="0" w:line="240" w:lineRule="auto"/>
+        <w:rPr>
+          <w:rFonts w:ascii="Cascadia Mono" w:hAnsi="Cascadia Mono" w:cs="Cascadia Mono"/>
+          <w:color w:val="000000"/>
+          <w:sz w:val="19"/>
+          <w:szCs w:val="19"/>
+        </w:rPr>
+      </w:pPr>
+      <w:r>
+        <w:rPr>
+          <w:rFonts w:ascii="Cascadia Mono" w:hAnsi="Cascadia Mono" w:cs="Cascadia Mono"/>
+          <w:color w:val="000000"/>
+          <w:sz w:val="19"/>
+          <w:szCs w:val="19"/>
+        </w:rPr>
+        <w:t xml:space="preserve">        </w:t>
+      </w:r>
+      <w:r>
+        <w:rPr>
+          <w:rFonts w:ascii="Cascadia Mono" w:hAnsi="Cascadia Mono" w:cs="Cascadia Mono"/>
+          <w:color w:val="0000FF"/>
+          <w:sz w:val="19"/>
+          <w:szCs w:val="19"/>
+        </w:rPr>
+        <w:t>&lt;</w:t>
+      </w:r>
+      <w:r>
+        <w:rPr>
+          <w:rFonts w:ascii="Cascadia Mono" w:hAnsi="Cascadia Mono" w:cs="Cascadia Mono"/>
+          <w:color w:val="800000"/>
+          <w:sz w:val="19"/>
+          <w:szCs w:val="19"/>
+        </w:rPr>
+        <w:t>input</w:t>
+      </w:r>
+      <w:r>
+        <w:rPr>
+          <w:rFonts w:ascii="Cascadia Mono" w:hAnsi="Cascadia Mono" w:cs="Cascadia Mono"/>
+          <w:color w:val="000000"/>
+          <w:sz w:val="19"/>
+          <w:szCs w:val="19"/>
+        </w:rPr>
+        <w:t xml:space="preserve"> </w:t>
+      </w:r>
+      <w:proofErr w:type="spellStart"/>
+      <w:r>
+        <w:rPr>
+          <w:rFonts w:ascii="Cascadia Mono" w:hAnsi="Cascadia Mono" w:cs="Cascadia Mono"/>
+          <w:color w:val="FF0000"/>
+          <w:sz w:val="19"/>
+          <w:szCs w:val="19"/>
+        </w:rPr>
+        <w:t>type</w:t>
+      </w:r>
+      <w:proofErr w:type="spellEnd"/>
+      <w:r>
+        <w:rPr>
+          <w:rFonts w:ascii="Cascadia Mono" w:hAnsi="Cascadia Mono" w:cs="Cascadia Mono"/>
+          <w:color w:val="0000FF"/>
+          <w:sz w:val="19"/>
+          <w:szCs w:val="19"/>
+        </w:rPr>
+        <w:t>="text"</w:t>
+      </w:r>
+      <w:r>
+        <w:rPr>
+          <w:rFonts w:ascii="Cascadia Mono" w:hAnsi="Cascadia Mono" w:cs="Cascadia Mono"/>
+          <w:color w:val="000000"/>
+          <w:sz w:val="19"/>
+          <w:szCs w:val="19"/>
+        </w:rPr>
+        <w:t xml:space="preserve"> </w:t>
+      </w:r>
+      <w:proofErr w:type="spellStart"/>
+      <w:r>
+        <w:rPr>
+          <w:rFonts w:ascii="Cascadia Mono" w:hAnsi="Cascadia Mono" w:cs="Cascadia Mono"/>
+          <w:color w:val="FF0000"/>
+          <w:sz w:val="19"/>
+          <w:szCs w:val="19"/>
+        </w:rPr>
+        <w:t>class</w:t>
+      </w:r>
+      <w:proofErr w:type="spellEnd"/>
+      <w:r>
+        <w:rPr>
+          <w:rFonts w:ascii="Cascadia Mono" w:hAnsi="Cascadia Mono" w:cs="Cascadia Mono"/>
+          <w:color w:val="0000FF"/>
+          <w:sz w:val="19"/>
+          <w:szCs w:val="19"/>
+        </w:rPr>
+        <w:t>="form-</w:t>
+      </w:r>
+      <w:proofErr w:type="spellStart"/>
+      <w:r>
+        <w:rPr>
+          <w:rFonts w:ascii="Cascadia Mono" w:hAnsi="Cascadia Mono" w:cs="Cascadia Mono"/>
+          <w:color w:val="0000FF"/>
+          <w:sz w:val="19"/>
+          <w:szCs w:val="19"/>
+        </w:rPr>
+        <w:t>control</w:t>
+      </w:r>
+      <w:proofErr w:type="spellEnd"/>
+      <w:r>
+        <w:rPr>
+          <w:rFonts w:ascii="Cascadia Mono" w:hAnsi="Cascadia Mono" w:cs="Cascadia Mono"/>
+          <w:color w:val="0000FF"/>
+          <w:sz w:val="19"/>
+          <w:szCs w:val="19"/>
+        </w:rPr>
+        <w:t>"</w:t>
+      </w:r>
+      <w:r>
+        <w:rPr>
+          <w:rFonts w:ascii="Cascadia Mono" w:hAnsi="Cascadia Mono" w:cs="Cascadia Mono"/>
+          <w:color w:val="000000"/>
+          <w:sz w:val="19"/>
+          <w:szCs w:val="19"/>
+        </w:rPr>
+        <w:t xml:space="preserve"> </w:t>
+      </w:r>
+      <w:proofErr w:type="spellStart"/>
+      <w:r>
+        <w:rPr>
+          <w:rFonts w:ascii="Cascadia Mono" w:hAnsi="Cascadia Mono" w:cs="Cascadia Mono"/>
+          <w:color w:val="FF0000"/>
+          <w:sz w:val="19"/>
+          <w:szCs w:val="19"/>
+        </w:rPr>
+        <w:t>name</w:t>
+      </w:r>
+      <w:proofErr w:type="spellEnd"/>
+      <w:r>
+        <w:rPr>
+          <w:rFonts w:ascii="Cascadia Mono" w:hAnsi="Cascadia Mono" w:cs="Cascadia Mono"/>
+          <w:color w:val="0000FF"/>
+          <w:sz w:val="19"/>
+          <w:szCs w:val="19"/>
+        </w:rPr>
+        <w:t>="</w:t>
+      </w:r>
+      <w:proofErr w:type="spellStart"/>
+      <w:r>
+        <w:rPr>
+          <w:rFonts w:ascii="Cascadia Mono" w:hAnsi="Cascadia Mono" w:cs="Cascadia Mono"/>
+          <w:color w:val="0000FF"/>
+          <w:sz w:val="19"/>
+          <w:szCs w:val="19"/>
+        </w:rPr>
+        <w:t>title</w:t>
+      </w:r>
+      <w:proofErr w:type="spellEnd"/>
+      <w:r>
+        <w:rPr>
+          <w:rFonts w:ascii="Cascadia Mono" w:hAnsi="Cascadia Mono" w:cs="Cascadia Mono"/>
+          <w:color w:val="0000FF"/>
+          <w:sz w:val="19"/>
+          <w:szCs w:val="19"/>
+        </w:rPr>
+        <w:t>"</w:t>
+      </w:r>
+      <w:r>
+        <w:rPr>
+          <w:rFonts w:ascii="Cascadia Mono" w:hAnsi="Cascadia Mono" w:cs="Cascadia Mono"/>
+          <w:color w:val="000000"/>
+          <w:sz w:val="19"/>
+          <w:szCs w:val="19"/>
+        </w:rPr>
+        <w:t xml:space="preserve"> </w:t>
+      </w:r>
+      <w:proofErr w:type="spellStart"/>
+      <w:r>
+        <w:rPr>
+          <w:rFonts w:ascii="Cascadia Mono" w:hAnsi="Cascadia Mono" w:cs="Cascadia Mono"/>
+          <w:color w:val="FF0000"/>
+          <w:sz w:val="19"/>
+          <w:szCs w:val="19"/>
+        </w:rPr>
+        <w:t>placeholder</w:t>
+      </w:r>
+      <w:proofErr w:type="spellEnd"/>
+      <w:r>
+        <w:rPr>
+          <w:rFonts w:ascii="Cascadia Mono" w:hAnsi="Cascadia Mono" w:cs="Cascadia Mono"/>
+          <w:color w:val="0000FF"/>
+          <w:sz w:val="19"/>
+          <w:szCs w:val="19"/>
+        </w:rPr>
+        <w:t>="Sök ett fordon"/&gt;</w:t>
+      </w:r>
+    </w:p>
+    <w:p>
+      <w:pPr>
+        <w:autoSpaceDE w:val="0"/>
+        <w:autoSpaceDN w:val="0"/>
+        <w:adjustRightInd w:val="0"/>
+        <w:spacing w:after="0" w:line="240" w:lineRule="auto"/>
+        <w:rPr>
+          <w:rFonts w:ascii="Cascadia Mono" w:hAnsi="Cascadia Mono" w:cs="Cascadia Mono"/>
+          <w:color w:val="000000"/>
+          <w:sz w:val="19"/>
+          <w:szCs w:val="19"/>
+        </w:rPr>
+      </w:pPr>
+      <w:r>
+        <w:rPr>
+          <w:rFonts w:ascii="Cascadia Mono" w:hAnsi="Cascadia Mono" w:cs="Cascadia Mono"/>
+          <w:color w:val="000000"/>
+          <w:sz w:val="19"/>
+          <w:szCs w:val="19"/>
+        </w:rPr>
+        <w:t xml:space="preserve">        </w:t>
+      </w:r>
+      <w:r>
+        <w:rPr>
+          <w:rFonts w:ascii="Cascadia Mono" w:hAnsi="Cascadia Mono" w:cs="Cascadia Mono"/>
+          <w:color w:val="0000FF"/>
+          <w:sz w:val="19"/>
+          <w:szCs w:val="19"/>
+        </w:rPr>
+        <w:t>&lt;</w:t>
+      </w:r>
+      <w:r>
+        <w:rPr>
+          <w:rFonts w:ascii="Cascadia Mono" w:hAnsi="Cascadia Mono" w:cs="Cascadia Mono"/>
+          <w:color w:val="800000"/>
+          <w:sz w:val="19"/>
+          <w:szCs w:val="19"/>
+        </w:rPr>
+        <w:t>div</w:t>
+      </w:r>
+      <w:r>
+        <w:rPr>
+          <w:rFonts w:ascii="Cascadia Mono" w:hAnsi="Cascadia Mono" w:cs="Cascadia Mono"/>
+          <w:color w:val="000000"/>
+          <w:sz w:val="19"/>
+          <w:szCs w:val="19"/>
+        </w:rPr>
+        <w:t xml:space="preserve"> </w:t>
+      </w:r>
+      <w:proofErr w:type="spellStart"/>
+      <w:r>
+        <w:rPr>
+          <w:rFonts w:ascii="Cascadia Mono" w:hAnsi="Cascadia Mono" w:cs="Cascadia Mono"/>
+          <w:color w:val="FF0000"/>
+          <w:sz w:val="19"/>
+          <w:szCs w:val="19"/>
+        </w:rPr>
+        <w:t>class</w:t>
+      </w:r>
+      <w:proofErr w:type="spellEnd"/>
+      <w:r>
+        <w:rPr>
+          <w:rFonts w:ascii="Cascadia Mono" w:hAnsi="Cascadia Mono" w:cs="Cascadia Mono"/>
+          <w:color w:val="0000FF"/>
+          <w:sz w:val="19"/>
+          <w:szCs w:val="19"/>
+        </w:rPr>
+        <w:t>="input-</w:t>
+      </w:r>
+      <w:proofErr w:type="spellStart"/>
+      <w:r>
+        <w:rPr>
+          <w:rFonts w:ascii="Cascadia Mono" w:hAnsi="Cascadia Mono" w:cs="Cascadia Mono"/>
+          <w:color w:val="0000FF"/>
+          <w:sz w:val="19"/>
+          <w:szCs w:val="19"/>
+        </w:rPr>
+        <w:t>group</w:t>
+      </w:r>
+      <w:proofErr w:type="spellEnd"/>
+      <w:r>
+        <w:rPr>
+          <w:rFonts w:ascii="Cascadia Mono" w:hAnsi="Cascadia Mono" w:cs="Cascadia Mono"/>
+          <w:color w:val="0000FF"/>
+          <w:sz w:val="19"/>
+          <w:szCs w:val="19"/>
+        </w:rPr>
+        <w:t>-</w:t>
+      </w:r>
+      <w:proofErr w:type="spellStart"/>
+      <w:r>
+        <w:rPr>
+          <w:rFonts w:ascii="Cascadia Mono" w:hAnsi="Cascadia Mono" w:cs="Cascadia Mono"/>
+          <w:color w:val="0000FF"/>
+          <w:sz w:val="19"/>
+          <w:szCs w:val="19"/>
+        </w:rPr>
+        <w:t>append</w:t>
+      </w:r>
+      <w:proofErr w:type="spellEnd"/>
+      <w:r>
+        <w:rPr>
+          <w:rFonts w:ascii="Cascadia Mono" w:hAnsi="Cascadia Mono" w:cs="Cascadia Mono"/>
+          <w:color w:val="0000FF"/>
+          <w:sz w:val="19"/>
+          <w:szCs w:val="19"/>
+        </w:rPr>
+        <w:t>"&gt;</w:t>
+      </w:r>
+    </w:p>
+    <w:p>
+      <w:pPr>
+        <w:autoSpaceDE w:val="0"/>
+        <w:autoSpaceDN w:val="0"/>
+        <w:adjustRightInd w:val="0"/>
+        <w:spacing w:after="0" w:line="240" w:lineRule="auto"/>
+        <w:rPr>
+          <w:rFonts w:ascii="Cascadia Mono" w:hAnsi="Cascadia Mono" w:cs="Cascadia Mono"/>
+          <w:color w:val="000000"/>
+          <w:sz w:val="19"/>
+          <w:szCs w:val="19"/>
+        </w:rPr>
+      </w:pPr>
+      <w:r>
+        <w:rPr>
+          <w:rFonts w:ascii="Cascadia Mono" w:hAnsi="Cascadia Mono" w:cs="Cascadia Mono"/>
+          <w:color w:val="000000"/>
+          <w:sz w:val="19"/>
+          <w:szCs w:val="19"/>
+        </w:rPr>
+        <w:t xml:space="preserve">            </w:t>
+      </w:r>
+      <w:r>
+        <w:rPr>
+          <w:rFonts w:ascii="Cascadia Mono" w:hAnsi="Cascadia Mono" w:cs="Cascadia Mono"/>
+          <w:color w:val="0000FF"/>
+          <w:sz w:val="19"/>
+          <w:szCs w:val="19"/>
+        </w:rPr>
+        <w:t>&lt;</w:t>
+      </w:r>
+      <w:proofErr w:type="spellStart"/>
+      <w:r>
+        <w:rPr>
+          <w:rFonts w:ascii="Cascadia Mono" w:hAnsi="Cascadia Mono" w:cs="Cascadia Mono"/>
+          <w:color w:val="800000"/>
+          <w:sz w:val="19"/>
+          <w:szCs w:val="19"/>
+        </w:rPr>
+        <w:t>button</w:t>
+      </w:r>
+      <w:proofErr w:type="spellEnd"/>
+      <w:r>
+        <w:rPr>
+          <w:rFonts w:ascii="Cascadia Mono" w:hAnsi="Cascadia Mono" w:cs="Cascadia Mono"/>
+          <w:color w:val="000000"/>
+          <w:sz w:val="19"/>
+          <w:szCs w:val="19"/>
+        </w:rPr>
+        <w:t xml:space="preserve"> </w:t>
+      </w:r>
+      <w:proofErr w:type="spellStart"/>
+      <w:r>
+        <w:rPr>
+          <w:rFonts w:ascii="Cascadia Mono" w:hAnsi="Cascadia Mono" w:cs="Cascadia Mono"/>
+          <w:color w:val="FF0000"/>
+          <w:sz w:val="19"/>
+          <w:szCs w:val="19"/>
+        </w:rPr>
+        <w:t>type</w:t>
+      </w:r>
+      <w:proofErr w:type="spellEnd"/>
+      <w:r>
+        <w:rPr>
+          <w:rFonts w:ascii="Cascadia Mono" w:hAnsi="Cascadia Mono" w:cs="Cascadia Mono"/>
+          <w:color w:val="0000FF"/>
+          <w:sz w:val="19"/>
+          <w:szCs w:val="19"/>
+        </w:rPr>
+        <w:t>="</w:t>
+      </w:r>
+      <w:proofErr w:type="spellStart"/>
+      <w:r>
+        <w:rPr>
+          <w:rFonts w:ascii="Cascadia Mono" w:hAnsi="Cascadia Mono" w:cs="Cascadia Mono"/>
+          <w:color w:val="0000FF"/>
+          <w:sz w:val="19"/>
+          <w:szCs w:val="19"/>
+        </w:rPr>
+        <w:t>submit</w:t>
+      </w:r>
+      <w:proofErr w:type="spellEnd"/>
+      <w:r>
+        <w:rPr>
+          <w:rFonts w:ascii="Cascadia Mono" w:hAnsi="Cascadia Mono" w:cs="Cascadia Mono"/>
+          <w:color w:val="0000FF"/>
+          <w:sz w:val="19"/>
+          <w:szCs w:val="19"/>
+        </w:rPr>
+        <w:t>"</w:t>
+      </w:r>
+      <w:r>
+        <w:rPr>
+          <w:rFonts w:ascii="Cascadia Mono" w:hAnsi="Cascadia Mono" w:cs="Cascadia Mono"/>
+          <w:color w:val="000000"/>
+          <w:sz w:val="19"/>
+          <w:szCs w:val="19"/>
+        </w:rPr>
+        <w:t xml:space="preserve"> </w:t>
+      </w:r>
+      <w:proofErr w:type="spellStart"/>
+      <w:r>
+        <w:rPr>
+          <w:rFonts w:ascii="Cascadia Mono" w:hAnsi="Cascadia Mono" w:cs="Cascadia Mono"/>
+          <w:color w:val="FF0000"/>
+          <w:sz w:val="19"/>
+          <w:szCs w:val="19"/>
+        </w:rPr>
+        <w:t>class</w:t>
+      </w:r>
+      <w:proofErr w:type="spellEnd"/>
+      <w:r>
+        <w:rPr>
+          <w:rFonts w:ascii="Cascadia Mono" w:hAnsi="Cascadia Mono" w:cs="Cascadia Mono"/>
+          <w:color w:val="0000FF"/>
+          <w:sz w:val="19"/>
+          <w:szCs w:val="19"/>
+        </w:rPr>
+        <w:t>="</w:t>
+      </w:r>
+      <w:proofErr w:type="spellStart"/>
+      <w:r>
+        <w:rPr>
+          <w:rFonts w:ascii="Cascadia Mono" w:hAnsi="Cascadia Mono" w:cs="Cascadia Mono"/>
+          <w:color w:val="0000FF"/>
+          <w:sz w:val="19"/>
+          <w:szCs w:val="19"/>
+        </w:rPr>
+        <w:t>btn</w:t>
+      </w:r>
+      <w:proofErr w:type="spellEnd"/>
+      <w:r>
+        <w:rPr>
+          <w:rFonts w:ascii="Cascadia Mono" w:hAnsi="Cascadia Mono" w:cs="Cascadia Mono"/>
+          <w:color w:val="0000FF"/>
+          <w:sz w:val="19"/>
+          <w:szCs w:val="19"/>
+        </w:rPr>
+        <w:t xml:space="preserve"> </w:t>
+      </w:r>
+      <w:proofErr w:type="spellStart"/>
+      <w:r>
+        <w:rPr>
+          <w:rFonts w:ascii="Cascadia Mono" w:hAnsi="Cascadia Mono" w:cs="Cascadia Mono"/>
+          <w:color w:val="0000FF"/>
+          <w:sz w:val="19"/>
+          <w:szCs w:val="19"/>
+        </w:rPr>
+        <w:t>btn-primary</w:t>
+      </w:r>
+      <w:proofErr w:type="spellEnd"/>
+      <w:r>
+        <w:rPr>
+          <w:rFonts w:ascii="Cascadia Mono" w:hAnsi="Cascadia Mono" w:cs="Cascadia Mono"/>
+          <w:color w:val="0000FF"/>
+          <w:sz w:val="19"/>
+          <w:szCs w:val="19"/>
+        </w:rPr>
+        <w:t>"&gt;</w:t>
+      </w:r>
+      <w:r>
+        <w:rPr>
+          <w:rFonts w:ascii="Cascadia Mono" w:hAnsi="Cascadia Mono" w:cs="Cascadia Mono"/>
+          <w:color w:val="000000"/>
+          <w:sz w:val="19"/>
+          <w:szCs w:val="19"/>
+        </w:rPr>
+        <w:t>Sök</w:t>
+      </w:r>
+      <w:r>
+        <w:rPr>
+          <w:rFonts w:ascii="Cascadia Mono" w:hAnsi="Cascadia Mono" w:cs="Cascadia Mono"/>
+          <w:color w:val="0000FF"/>
+          <w:sz w:val="19"/>
+          <w:szCs w:val="19"/>
+        </w:rPr>
+        <w:t>&lt;/</w:t>
+      </w:r>
+      <w:proofErr w:type="spellStart"/>
+      <w:r>
+        <w:rPr>
+          <w:rFonts w:ascii="Cascadia Mono" w:hAnsi="Cascadia Mono" w:cs="Cascadia Mono"/>
+          <w:color w:val="800000"/>
+          <w:sz w:val="19"/>
+          <w:szCs w:val="19"/>
+        </w:rPr>
+        <w:t>button</w:t>
+      </w:r>
+      <w:proofErr w:type="spellEnd"/>
+      <w:r>
+        <w:rPr>
+          <w:rFonts w:ascii="Cascadia Mono" w:hAnsi="Cascadia Mono" w:cs="Cascadia Mono"/>
+          <w:color w:val="0000FF"/>
+          <w:sz w:val="19"/>
+          <w:szCs w:val="19"/>
+        </w:rPr>
+        <w:t>&gt;</w:t>
+      </w:r>
+    </w:p>
+    <w:p>
+      <w:pPr>
+        <w:autoSpaceDE w:val="0"/>
+        <w:autoSpaceDN w:val="0"/>
+        <w:adjustRightInd w:val="0"/>
+        <w:spacing w:after="0" w:line="240" w:lineRule="auto"/>
+        <w:rPr>
+          <w:rFonts w:ascii="Cascadia Mono" w:hAnsi="Cascadia Mono" w:cs="Cascadia Mono"/>
+          <w:color w:val="000000"/>
+          <w:sz w:val="19"/>
+          <w:szCs w:val="19"/>
+        </w:rPr>
+      </w:pPr>
+      <w:r>
+        <w:rPr>
+          <w:rFonts w:ascii="Cascadia Mono" w:hAnsi="Cascadia Mono" w:cs="Cascadia Mono"/>
+          <w:color w:val="000000"/>
+          <w:sz w:val="19"/>
+          <w:szCs w:val="19"/>
+        </w:rPr>
+        <w:t xml:space="preserve">        </w:t>
+      </w:r>
+      <w:r>
+        <w:rPr>
+          <w:rFonts w:ascii="Cascadia Mono" w:hAnsi="Cascadia Mono" w:cs="Cascadia Mono"/>
+          <w:color w:val="0000FF"/>
+          <w:sz w:val="19"/>
+          <w:szCs w:val="19"/>
+        </w:rPr>
+        <w:t>&lt;/</w:t>
+      </w:r>
+      <w:r>
+        <w:rPr>
+          <w:rFonts w:ascii="Cascadia Mono" w:hAnsi="Cascadia Mono" w:cs="Cascadia Mono"/>
+          <w:color w:val="800000"/>
+          <w:sz w:val="19"/>
+          <w:szCs w:val="19"/>
+        </w:rPr>
+        <w:t>div</w:t>
+      </w:r>
+      <w:r>
+        <w:rPr>
+          <w:rFonts w:ascii="Cascadia Mono" w:hAnsi="Cascadia Mono" w:cs="Cascadia Mono"/>
+          <w:color w:val="0000FF"/>
+          <w:sz w:val="19"/>
+          <w:szCs w:val="19"/>
+        </w:rPr>
+        <w:t>&gt;</w:t>
+      </w:r>
+    </w:p>
+    <w:p>
+      <w:pPr>
+        <w:autoSpaceDE w:val="0"/>
+        <w:autoSpaceDN w:val="0"/>
+        <w:adjustRightInd w:val="0"/>
+        <w:spacing w:after="0" w:line="240" w:lineRule="auto"/>
+        <w:rPr>
+          <w:rFonts w:ascii="Cascadia Mono" w:hAnsi="Cascadia Mono" w:cs="Cascadia Mono"/>
+          <w:color w:val="000000"/>
+          <w:sz w:val="19"/>
+          <w:szCs w:val="19"/>
+        </w:rPr>
+      </w:pPr>
+      <w:r>
+        <w:rPr>
+          <w:rFonts w:ascii="Cascadia Mono" w:hAnsi="Cascadia Mono" w:cs="Cascadia Mono"/>
+          <w:color w:val="000000"/>
+          <w:sz w:val="19"/>
+          <w:szCs w:val="19"/>
+        </w:rPr>
+        <w:t xml:space="preserve">    </w:t>
+      </w:r>
+      <w:r>
+        <w:rPr>
+          <w:rFonts w:ascii="Cascadia Mono" w:hAnsi="Cascadia Mono" w:cs="Cascadia Mono"/>
+          <w:color w:val="0000FF"/>
+          <w:sz w:val="19"/>
+          <w:szCs w:val="19"/>
+        </w:rPr>
+        <w:t>&lt;/</w:t>
+      </w:r>
+      <w:r>
+        <w:rPr>
+          <w:rFonts w:ascii="Cascadia Mono" w:hAnsi="Cascadia Mono" w:cs="Cascadia Mono"/>
+          <w:color w:val="800000"/>
+          <w:sz w:val="19"/>
+          <w:szCs w:val="19"/>
+        </w:rPr>
+        <w:t>div</w:t>
+      </w:r>
+      <w:r>
+        <w:rPr>
+          <w:rFonts w:ascii="Cascadia Mono" w:hAnsi="Cascadia Mono" w:cs="Cascadia Mono"/>
+          <w:color w:val="0000FF"/>
+          <w:sz w:val="19"/>
+          <w:szCs w:val="19"/>
+        </w:rPr>
+        <w:t>&gt;</w:t>
+      </w:r>
+    </w:p>
+    <w:p>
+      <w:r>
+        <w:rPr>
+          <w:rFonts w:ascii="Cascadia Mono" w:hAnsi="Cascadia Mono" w:cs="Cascadia Mono"/>
+          <w:color w:val="0000FF"/>
+          <w:sz w:val="19"/>
+          <w:szCs w:val="19"/>
+        </w:rPr>
+        <w:t>&lt;/</w:t>
+      </w:r>
+      <w:r>
+        <w:rPr>
+          <w:rFonts w:ascii="Cascadia Mono" w:hAnsi="Cascadia Mono" w:cs="Cascadia Mono"/>
+          <w:b/>
+          <w:bCs/>
+          <w:color w:val="800080"/>
+          <w:sz w:val="19"/>
+          <w:szCs w:val="19"/>
+        </w:rPr>
+        <w:t>form</w:t>
+      </w:r>
+      <w:r>
+        <w:rPr>
+          <w:rFonts w:ascii="Cascadia Mono" w:hAnsi="Cascadia Mono" w:cs="Cascadia Mono"/>
+          <w:color w:val="0000FF"/>
+          <w:sz w:val="19"/>
+          <w:szCs w:val="19"/>
+        </w:rPr>
+        <w:t>&gt;</w:t>
+      </w:r>
+    </w:p>
+    <w:p>
+      <w:r>
+        <w:t xml:space="preserve">La in en länk i </w:t>
+      </w:r>
+      <w:proofErr w:type="spellStart"/>
+      <w:proofErr w:type="gramStart"/>
+      <w:r>
+        <w:t>VehicleOverview.cshtml</w:t>
+      </w:r>
+      <w:proofErr w:type="spellEnd"/>
+      <w:r>
+        <w:t xml:space="preserve">  -</w:t>
+      </w:r>
+      <w:proofErr w:type="gramEnd"/>
+      <w:r>
+        <w:t xml:space="preserve"> rad 11: </w:t>
+      </w:r>
+    </w:p>
+    <w:p>
+      <w:pPr>
+        <w:rPr>
+          <w:rFonts w:ascii="Cascadia Mono" w:hAnsi="Cascadia Mono" w:cs="Cascadia Mono"/>
+          <w:color w:val="0000FF"/>
+          <w:sz w:val="19"/>
+          <w:szCs w:val="19"/>
+          <w:lang w:val="es-CL"/>
+        </w:rPr>
+      </w:pPr>
+      <w:r>
+        <w:rPr>
+          <w:rFonts w:ascii="Cascadia Mono" w:hAnsi="Cascadia Mono" w:cs="Cascadia Mono"/>
+          <w:color w:val="000000"/>
+          <w:sz w:val="19"/>
+          <w:szCs w:val="19"/>
+        </w:rPr>
+        <w:t xml:space="preserve">   </w:t>
+      </w:r>
+      <w:r>
+        <w:rPr>
+          <w:rFonts w:ascii="Cascadia Mono" w:hAnsi="Cascadia Mono" w:cs="Cascadia Mono"/>
+          <w:color w:val="0000FF"/>
+          <w:sz w:val="19"/>
+          <w:szCs w:val="19"/>
+          <w:lang w:val="es-CL"/>
+        </w:rPr>
+        <w:t>&lt;</w:t>
+      </w:r>
+      <w:r>
+        <w:rPr>
+          <w:rFonts w:ascii="Cascadia Mono" w:hAnsi="Cascadia Mono" w:cs="Cascadia Mono"/>
+          <w:b/>
+          <w:bCs/>
+          <w:color w:val="800080"/>
+          <w:sz w:val="19"/>
+          <w:szCs w:val="19"/>
+          <w:lang w:val="es-CL"/>
+        </w:rPr>
+        <w:t>a</w:t>
+      </w:r>
+      <w:r>
+        <w:rPr>
+          <w:rFonts w:ascii="Cascadia Mono" w:hAnsi="Cascadia Mono" w:cs="Cascadia Mono"/>
+          <w:color w:val="000000"/>
+          <w:sz w:val="19"/>
+          <w:szCs w:val="19"/>
+          <w:lang w:val="es-CL"/>
+        </w:rPr>
+        <w:t xml:space="preserve"> </w:t>
+      </w:r>
+      <w:proofErr w:type="spellStart"/>
+      <w:r>
+        <w:rPr>
+          <w:rFonts w:ascii="Cascadia Mono" w:hAnsi="Cascadia Mono" w:cs="Cascadia Mono"/>
+          <w:b/>
+          <w:bCs/>
+          <w:color w:val="800080"/>
+          <w:sz w:val="19"/>
+          <w:szCs w:val="19"/>
+          <w:lang w:val="es-CL"/>
+        </w:rPr>
+        <w:t>asp-action</w:t>
+      </w:r>
+      <w:proofErr w:type="spellEnd"/>
+      <w:r>
+        <w:rPr>
+          <w:rFonts w:ascii="Cascadia Mono" w:hAnsi="Cascadia Mono" w:cs="Cascadia Mono"/>
+          <w:color w:val="0000FF"/>
+          <w:sz w:val="19"/>
+          <w:szCs w:val="19"/>
+          <w:lang w:val="es-CL"/>
+        </w:rPr>
+        <w:t>="</w:t>
+      </w:r>
+      <w:proofErr w:type="spellStart"/>
+      <w:r>
+        <w:rPr>
+          <w:rFonts w:ascii="Cascadia Mono" w:hAnsi="Cascadia Mono" w:cs="Cascadia Mono"/>
+          <w:color w:val="0000FF"/>
+          <w:sz w:val="19"/>
+          <w:szCs w:val="19"/>
+          <w:lang w:val="es-CL"/>
+        </w:rPr>
+        <w:t>Index</w:t>
+      </w:r>
+      <w:proofErr w:type="spellEnd"/>
+      <w:r>
+        <w:rPr>
+          <w:rFonts w:ascii="Cascadia Mono" w:hAnsi="Cascadia Mono" w:cs="Cascadia Mono"/>
+          <w:color w:val="0000FF"/>
+          <w:sz w:val="19"/>
+          <w:szCs w:val="19"/>
+          <w:lang w:val="es-CL"/>
+        </w:rPr>
+        <w:t>"&gt;</w:t>
+      </w:r>
+      <w:proofErr w:type="spellStart"/>
+      <w:r>
+        <w:rPr>
+          <w:rFonts w:ascii="Cascadia Mono" w:hAnsi="Cascadia Mono" w:cs="Cascadia Mono"/>
+          <w:color w:val="000000"/>
+          <w:sz w:val="19"/>
+          <w:szCs w:val="19"/>
+          <w:lang w:val="es-CL"/>
+        </w:rPr>
+        <w:t>Detaljerad</w:t>
+      </w:r>
+      <w:proofErr w:type="spellEnd"/>
+      <w:r>
+        <w:rPr>
+          <w:rFonts w:ascii="Cascadia Mono" w:hAnsi="Cascadia Mono" w:cs="Cascadia Mono"/>
+          <w:color w:val="000000"/>
+          <w:sz w:val="19"/>
+          <w:szCs w:val="19"/>
+          <w:lang w:val="es-CL"/>
+        </w:rPr>
+        <w:t xml:space="preserve"> </w:t>
+      </w:r>
+      <w:proofErr w:type="spellStart"/>
+      <w:r>
+        <w:rPr>
+          <w:rFonts w:ascii="Cascadia Mono" w:hAnsi="Cascadia Mono" w:cs="Cascadia Mono"/>
+          <w:color w:val="000000"/>
+          <w:sz w:val="19"/>
+          <w:szCs w:val="19"/>
+          <w:lang w:val="es-CL"/>
+        </w:rPr>
+        <w:t>vy</w:t>
+      </w:r>
+      <w:proofErr w:type="spellEnd"/>
+      <w:r>
+        <w:rPr>
+          <w:rFonts w:ascii="Cascadia Mono" w:hAnsi="Cascadia Mono" w:cs="Cascadia Mono"/>
+          <w:color w:val="0000FF"/>
+          <w:sz w:val="19"/>
+          <w:szCs w:val="19"/>
+          <w:lang w:val="es-CL"/>
+        </w:rPr>
+        <w:t>&lt;/</w:t>
+      </w:r>
+      <w:r>
+        <w:rPr>
+          <w:rFonts w:ascii="Cascadia Mono" w:hAnsi="Cascadia Mono" w:cs="Cascadia Mono"/>
+          <w:b/>
+          <w:bCs/>
+          <w:color w:val="800080"/>
+          <w:sz w:val="19"/>
+          <w:szCs w:val="19"/>
+          <w:lang w:val="es-CL"/>
+        </w:rPr>
+        <w:t>a</w:t>
+      </w:r>
+      <w:r>
+        <w:rPr>
+          <w:rFonts w:ascii="Cascadia Mono" w:hAnsi="Cascadia Mono" w:cs="Cascadia Mono"/>
+          <w:color w:val="0000FF"/>
+          <w:sz w:val="19"/>
+          <w:szCs w:val="19"/>
+          <w:lang w:val="es-CL"/>
+        </w:rPr>
+        <w:t>&gt;</w:t>
+      </w:r>
+    </w:p>
+    <w:p>
+      <w:r>
+        <w:t xml:space="preserve">La in en länk i </w:t>
+      </w:r>
+      <w:proofErr w:type="spellStart"/>
+      <w:r>
+        <w:t>Index.cshtml</w:t>
+      </w:r>
+      <w:proofErr w:type="spellEnd"/>
+      <w:r>
+        <w:t xml:space="preserve"> – rad 11: </w:t>
+      </w:r>
+    </w:p>
+    <w:p>
+      <w:pPr>
+        <w:rPr>
+          <w:rFonts w:ascii="Cascadia Mono" w:hAnsi="Cascadia Mono" w:cs="Cascadia Mono"/>
+          <w:color w:val="0000FF"/>
+          <w:sz w:val="19"/>
+          <w:szCs w:val="19"/>
+        </w:rPr>
+      </w:pPr>
+      <w:r>
+        <w:rPr>
+          <w:rFonts w:ascii="Cascadia Mono" w:hAnsi="Cascadia Mono" w:cs="Cascadia Mono"/>
+          <w:color w:val="000000"/>
+          <w:sz w:val="19"/>
+          <w:szCs w:val="19"/>
+        </w:rPr>
+        <w:t xml:space="preserve">    </w:t>
+      </w:r>
+      <w:r>
+        <w:rPr>
+          <w:rFonts w:ascii="Cascadia Mono" w:hAnsi="Cascadia Mono" w:cs="Cascadia Mono"/>
+          <w:color w:val="0000FF"/>
+          <w:sz w:val="19"/>
+          <w:szCs w:val="19"/>
+        </w:rPr>
+        <w:t>&lt;</w:t>
+      </w:r>
+      <w:r>
+        <w:rPr>
+          <w:rFonts w:ascii="Cascadia Mono" w:hAnsi="Cascadia Mono" w:cs="Cascadia Mono"/>
+          <w:b/>
+          <w:bCs/>
+          <w:color w:val="800080"/>
+          <w:sz w:val="19"/>
+          <w:szCs w:val="19"/>
+        </w:rPr>
+        <w:t>a</w:t>
+      </w:r>
+      <w:r>
+        <w:rPr>
+          <w:rFonts w:ascii="Cascadia Mono" w:hAnsi="Cascadia Mono" w:cs="Cascadia Mono"/>
+          <w:color w:val="000000"/>
+          <w:sz w:val="19"/>
+          <w:szCs w:val="19"/>
+        </w:rPr>
+        <w:t xml:space="preserve"> </w:t>
+      </w:r>
+      <w:r>
+        <w:rPr>
+          <w:rFonts w:ascii="Cascadia Mono" w:hAnsi="Cascadia Mono" w:cs="Cascadia Mono"/>
+          <w:b/>
+          <w:bCs/>
+          <w:color w:val="800080"/>
+          <w:sz w:val="19"/>
+          <w:szCs w:val="19"/>
+        </w:rPr>
+        <w:t>asp-action</w:t>
+      </w:r>
+      <w:r>
+        <w:rPr>
+          <w:rFonts w:ascii="Cascadia Mono" w:hAnsi="Cascadia Mono" w:cs="Cascadia Mono"/>
+          <w:color w:val="0000FF"/>
+          <w:sz w:val="19"/>
+          <w:szCs w:val="19"/>
+        </w:rPr>
+        <w:t>="</w:t>
+      </w:r>
+      <w:proofErr w:type="spellStart"/>
+      <w:r>
+        <w:rPr>
+          <w:rFonts w:ascii="Cascadia Mono" w:hAnsi="Cascadia Mono" w:cs="Cascadia Mono"/>
+          <w:color w:val="0000FF"/>
+          <w:sz w:val="19"/>
+          <w:szCs w:val="19"/>
+        </w:rPr>
+        <w:t>Overview</w:t>
+      </w:r>
+      <w:proofErr w:type="spellEnd"/>
+      <w:r>
+        <w:rPr>
+          <w:rFonts w:ascii="Cascadia Mono" w:hAnsi="Cascadia Mono" w:cs="Cascadia Mono"/>
+          <w:color w:val="0000FF"/>
+          <w:sz w:val="19"/>
+          <w:szCs w:val="19"/>
+        </w:rPr>
+        <w:t>"&gt;</w:t>
+      </w:r>
+      <w:r>
+        <w:rPr>
+          <w:rFonts w:ascii="Cascadia Mono" w:hAnsi="Cascadia Mono" w:cs="Cascadia Mono"/>
+          <w:color w:val="000000"/>
+          <w:sz w:val="19"/>
+          <w:szCs w:val="19"/>
+        </w:rPr>
+        <w:t>Förenklad vy</w:t>
+      </w:r>
+      <w:r>
+        <w:rPr>
+          <w:rFonts w:ascii="Cascadia Mono" w:hAnsi="Cascadia Mono" w:cs="Cascadia Mono"/>
+          <w:color w:val="0000FF"/>
+          <w:sz w:val="19"/>
+          <w:szCs w:val="19"/>
+        </w:rPr>
+        <w:t>&lt;/</w:t>
+      </w:r>
+      <w:r>
+        <w:rPr>
+          <w:rFonts w:ascii="Cascadia Mono" w:hAnsi="Cascadia Mono" w:cs="Cascadia Mono"/>
+          <w:b/>
+          <w:bCs/>
+          <w:color w:val="800080"/>
+          <w:sz w:val="19"/>
+          <w:szCs w:val="19"/>
+        </w:rPr>
+        <w:t>a</w:t>
+      </w:r>
+      <w:r>
+        <w:rPr>
+          <w:rFonts w:ascii="Cascadia Mono" w:hAnsi="Cascadia Mono" w:cs="Cascadia Mono"/>
+          <w:color w:val="0000FF"/>
+          <w:sz w:val="19"/>
+          <w:szCs w:val="19"/>
+        </w:rPr>
+        <w:t>&gt;</w:t>
+      </w:r>
+    </w:p>
+    <w:p>
+      <w:r>
+        <w:br w:type="page"/>
+      </w:r>
+    </w:p>
+    <w:p>
+      <w:r>
+        <w:lastRenderedPageBreak/>
+        <w:t>Ändrade i VehiclePartial2</w:t>
+      </w:r>
+      <w:r>
+        <w:t>.cshtml</w:t>
+      </w:r>
+      <w:r>
+        <w:t xml:space="preserve"> så att de tre rubrikerna skulle vara på svenska.</w:t>
+      </w:r>
+    </w:p>
+    <w:p>
+      <w:pPr>
+        <w:autoSpaceDE w:val="0"/>
+        <w:autoSpaceDN w:val="0"/>
+        <w:adjustRightInd w:val="0"/>
+        <w:spacing w:after="0" w:line="240" w:lineRule="auto"/>
+        <w:rPr>
+          <w:rFonts w:ascii="Cascadia Mono" w:hAnsi="Cascadia Mono" w:cs="Cascadia Mono"/>
+          <w:color w:val="000000"/>
+          <w:sz w:val="19"/>
+          <w:szCs w:val="19"/>
+          <w:lang w:val="es-CL"/>
+        </w:rPr>
+      </w:pPr>
+      <w:r>
+        <w:rPr>
+          <w:rFonts w:ascii="Cascadia Mono" w:hAnsi="Cascadia Mono" w:cs="Cascadia Mono"/>
+          <w:color w:val="0000FF"/>
+          <w:sz w:val="19"/>
+          <w:szCs w:val="19"/>
+          <w:lang w:val="es-CL"/>
+        </w:rPr>
+        <w:t>&lt;</w:t>
+      </w:r>
+      <w:r>
+        <w:rPr>
+          <w:rFonts w:ascii="Cascadia Mono" w:hAnsi="Cascadia Mono" w:cs="Cascadia Mono"/>
+          <w:color w:val="800000"/>
+          <w:sz w:val="19"/>
+          <w:szCs w:val="19"/>
+          <w:lang w:val="es-CL"/>
+        </w:rPr>
+        <w:t>table</w:t>
+      </w:r>
+      <w:r>
+        <w:rPr>
+          <w:rFonts w:ascii="Cascadia Mono" w:hAnsi="Cascadia Mono" w:cs="Cascadia Mono"/>
+          <w:color w:val="000000"/>
+          <w:sz w:val="19"/>
+          <w:szCs w:val="19"/>
+          <w:lang w:val="es-CL"/>
+        </w:rPr>
+        <w:t xml:space="preserve"> </w:t>
+      </w:r>
+      <w:proofErr w:type="spellStart"/>
+      <w:r>
+        <w:rPr>
+          <w:rFonts w:ascii="Cascadia Mono" w:hAnsi="Cascadia Mono" w:cs="Cascadia Mono"/>
+          <w:color w:val="FF0000"/>
+          <w:sz w:val="19"/>
+          <w:szCs w:val="19"/>
+          <w:lang w:val="es-CL"/>
+        </w:rPr>
+        <w:t>class</w:t>
+      </w:r>
+      <w:proofErr w:type="spellEnd"/>
+      <w:r>
+        <w:rPr>
+          <w:rFonts w:ascii="Cascadia Mono" w:hAnsi="Cascadia Mono" w:cs="Cascadia Mono"/>
+          <w:color w:val="0000FF"/>
+          <w:sz w:val="19"/>
+          <w:szCs w:val="19"/>
+          <w:lang w:val="es-CL"/>
+        </w:rPr>
+        <w:t>="table"&gt;</w:t>
+      </w:r>
+    </w:p>
+    <w:p>
+      <w:pPr>
+        <w:autoSpaceDE w:val="0"/>
+        <w:autoSpaceDN w:val="0"/>
+        <w:adjustRightInd w:val="0"/>
+        <w:spacing w:after="0" w:line="240" w:lineRule="auto"/>
+        <w:rPr>
+          <w:rFonts w:ascii="Cascadia Mono" w:hAnsi="Cascadia Mono" w:cs="Cascadia Mono"/>
+          <w:color w:val="000000"/>
+          <w:sz w:val="19"/>
+          <w:szCs w:val="19"/>
+          <w:lang w:val="es-CL"/>
+        </w:rPr>
+      </w:pPr>
+      <w:r>
+        <w:rPr>
+          <w:rFonts w:ascii="Cascadia Mono" w:hAnsi="Cascadia Mono" w:cs="Cascadia Mono"/>
+          <w:color w:val="000000"/>
+          <w:sz w:val="19"/>
+          <w:szCs w:val="19"/>
+          <w:lang w:val="es-CL"/>
+        </w:rPr>
+        <w:t xml:space="preserve">    </w:t>
+      </w:r>
+      <w:r>
+        <w:rPr>
+          <w:rFonts w:ascii="Cascadia Mono" w:hAnsi="Cascadia Mono" w:cs="Cascadia Mono"/>
+          <w:color w:val="0000FF"/>
+          <w:sz w:val="19"/>
+          <w:szCs w:val="19"/>
+          <w:lang w:val="es-CL"/>
+        </w:rPr>
+        <w:t>&lt;</w:t>
+      </w:r>
+      <w:proofErr w:type="spellStart"/>
+      <w:r>
+        <w:rPr>
+          <w:rFonts w:ascii="Cascadia Mono" w:hAnsi="Cascadia Mono" w:cs="Cascadia Mono"/>
+          <w:color w:val="800000"/>
+          <w:sz w:val="19"/>
+          <w:szCs w:val="19"/>
+          <w:lang w:val="es-CL"/>
+        </w:rPr>
+        <w:t>thead</w:t>
+      </w:r>
+      <w:proofErr w:type="spellEnd"/>
+      <w:r>
+        <w:rPr>
+          <w:rFonts w:ascii="Cascadia Mono" w:hAnsi="Cascadia Mono" w:cs="Cascadia Mono"/>
+          <w:color w:val="0000FF"/>
+          <w:sz w:val="19"/>
+          <w:szCs w:val="19"/>
+          <w:lang w:val="es-CL"/>
+        </w:rPr>
+        <w:t>&gt;</w:t>
+      </w:r>
+    </w:p>
+    <w:p>
+      <w:pPr>
+        <w:autoSpaceDE w:val="0"/>
+        <w:autoSpaceDN w:val="0"/>
+        <w:adjustRightInd w:val="0"/>
+        <w:spacing w:after="0" w:line="240" w:lineRule="auto"/>
+        <w:rPr>
+          <w:rFonts w:ascii="Cascadia Mono" w:hAnsi="Cascadia Mono" w:cs="Cascadia Mono"/>
+          <w:color w:val="000000"/>
+          <w:sz w:val="19"/>
+          <w:szCs w:val="19"/>
+          <w:lang w:val="es-CL"/>
+        </w:rPr>
+      </w:pPr>
+      <w:r>
+        <w:rPr>
+          <w:rFonts w:ascii="Cascadia Mono" w:hAnsi="Cascadia Mono" w:cs="Cascadia Mono"/>
+          <w:color w:val="000000"/>
+          <w:sz w:val="19"/>
+          <w:szCs w:val="19"/>
+          <w:lang w:val="es-CL"/>
+        </w:rPr>
+        <w:t xml:space="preserve">        </w:t>
+      </w:r>
+      <w:r>
+        <w:rPr>
+          <w:rFonts w:ascii="Cascadia Mono" w:hAnsi="Cascadia Mono" w:cs="Cascadia Mono"/>
+          <w:color w:val="0000FF"/>
+          <w:sz w:val="19"/>
+          <w:szCs w:val="19"/>
+          <w:lang w:val="es-CL"/>
+        </w:rPr>
+        <w:t>&lt;</w:t>
+      </w:r>
+      <w:proofErr w:type="spellStart"/>
+      <w:r>
+        <w:rPr>
+          <w:rFonts w:ascii="Cascadia Mono" w:hAnsi="Cascadia Mono" w:cs="Cascadia Mono"/>
+          <w:color w:val="800000"/>
+          <w:sz w:val="19"/>
+          <w:szCs w:val="19"/>
+          <w:lang w:val="es-CL"/>
+        </w:rPr>
+        <w:t>tr</w:t>
+      </w:r>
+      <w:proofErr w:type="spellEnd"/>
+      <w:r>
+        <w:rPr>
+          <w:rFonts w:ascii="Cascadia Mono" w:hAnsi="Cascadia Mono" w:cs="Cascadia Mono"/>
+          <w:color w:val="0000FF"/>
+          <w:sz w:val="19"/>
+          <w:szCs w:val="19"/>
+          <w:lang w:val="es-CL"/>
+        </w:rPr>
+        <w:t>&gt;</w:t>
+      </w:r>
+    </w:p>
+    <w:p>
+      <w:pPr>
+        <w:autoSpaceDE w:val="0"/>
+        <w:autoSpaceDN w:val="0"/>
+        <w:adjustRightInd w:val="0"/>
+        <w:spacing w:after="0" w:line="240" w:lineRule="auto"/>
+        <w:rPr>
+          <w:rFonts w:ascii="Cascadia Mono" w:hAnsi="Cascadia Mono" w:cs="Cascadia Mono"/>
+          <w:color w:val="000000"/>
+          <w:sz w:val="19"/>
+          <w:szCs w:val="19"/>
+        </w:rPr>
+      </w:pPr>
+      <w:r>
+        <w:rPr>
+          <w:rFonts w:ascii="Cascadia Mono" w:hAnsi="Cascadia Mono" w:cs="Cascadia Mono"/>
+          <w:color w:val="000000"/>
+          <w:sz w:val="19"/>
+          <w:szCs w:val="19"/>
+          <w:lang w:val="es-CL"/>
+        </w:rPr>
+        <w:t xml:space="preserve">            </w:t>
+      </w:r>
+      <w:r>
+        <w:rPr>
+          <w:rFonts w:ascii="Cascadia Mono" w:hAnsi="Cascadia Mono" w:cs="Cascadia Mono"/>
+          <w:color w:val="0000FF"/>
+          <w:sz w:val="19"/>
+          <w:szCs w:val="19"/>
+        </w:rPr>
+        <w:t>&lt;</w:t>
+      </w:r>
+      <w:proofErr w:type="spellStart"/>
+      <w:r>
+        <w:rPr>
+          <w:rFonts w:ascii="Cascadia Mono" w:hAnsi="Cascadia Mono" w:cs="Cascadia Mono"/>
+          <w:color w:val="800000"/>
+          <w:sz w:val="19"/>
+          <w:szCs w:val="19"/>
+        </w:rPr>
+        <w:t>th</w:t>
+      </w:r>
+      <w:proofErr w:type="spellEnd"/>
+      <w:r>
+        <w:rPr>
+          <w:rFonts w:ascii="Cascadia Mono" w:hAnsi="Cascadia Mono" w:cs="Cascadia Mono"/>
+          <w:color w:val="0000FF"/>
+          <w:sz w:val="19"/>
+          <w:szCs w:val="19"/>
+        </w:rPr>
+        <w:t>&gt;</w:t>
+      </w:r>
+    </w:p>
+    <w:p>
+      <w:pPr>
+        <w:autoSpaceDE w:val="0"/>
+        <w:autoSpaceDN w:val="0"/>
+        <w:adjustRightInd w:val="0"/>
+        <w:spacing w:after="0" w:line="240" w:lineRule="auto"/>
+        <w:rPr>
+          <w:rFonts w:ascii="Cascadia Mono" w:hAnsi="Cascadia Mono" w:cs="Cascadia Mono"/>
+          <w:color w:val="000000"/>
+          <w:sz w:val="19"/>
+          <w:szCs w:val="19"/>
+        </w:rPr>
+      </w:pPr>
+      <w:r>
+        <w:rPr>
+          <w:rFonts w:ascii="Cascadia Mono" w:hAnsi="Cascadia Mono" w:cs="Cascadia Mono"/>
+          <w:color w:val="000000"/>
+          <w:sz w:val="19"/>
+          <w:szCs w:val="19"/>
+        </w:rPr>
+        <w:t xml:space="preserve">                </w:t>
+      </w:r>
+      <w:proofErr w:type="spellStart"/>
+      <w:r>
+        <w:rPr>
+          <w:rFonts w:ascii="Cascadia Mono" w:hAnsi="Cascadia Mono" w:cs="Cascadia Mono"/>
+          <w:color w:val="000000"/>
+          <w:sz w:val="19"/>
+          <w:szCs w:val="19"/>
+        </w:rPr>
+        <w:t>RegNr</w:t>
+      </w:r>
+      <w:proofErr w:type="spellEnd"/>
+    </w:p>
+    <w:p>
+      <w:pPr>
+        <w:autoSpaceDE w:val="0"/>
+        <w:autoSpaceDN w:val="0"/>
+        <w:adjustRightInd w:val="0"/>
+        <w:spacing w:after="0" w:line="240" w:lineRule="auto"/>
+        <w:rPr>
+          <w:rFonts w:ascii="Cascadia Mono" w:hAnsi="Cascadia Mono" w:cs="Cascadia Mono"/>
+          <w:color w:val="000000"/>
+          <w:sz w:val="19"/>
+          <w:szCs w:val="19"/>
+        </w:rPr>
+      </w:pPr>
+      <w:r>
+        <w:rPr>
+          <w:rFonts w:ascii="Cascadia Mono" w:hAnsi="Cascadia Mono" w:cs="Cascadia Mono"/>
+          <w:color w:val="000000"/>
+          <w:sz w:val="19"/>
+          <w:szCs w:val="19"/>
+        </w:rPr>
+        <w:t xml:space="preserve">            </w:t>
+      </w:r>
+      <w:r>
+        <w:rPr>
+          <w:rFonts w:ascii="Cascadia Mono" w:hAnsi="Cascadia Mono" w:cs="Cascadia Mono"/>
+          <w:color w:val="0000FF"/>
+          <w:sz w:val="19"/>
+          <w:szCs w:val="19"/>
+        </w:rPr>
+        <w:t>&lt;/</w:t>
+      </w:r>
+      <w:proofErr w:type="spellStart"/>
+      <w:r>
+        <w:rPr>
+          <w:rFonts w:ascii="Cascadia Mono" w:hAnsi="Cascadia Mono" w:cs="Cascadia Mono"/>
+          <w:color w:val="800000"/>
+          <w:sz w:val="19"/>
+          <w:szCs w:val="19"/>
+        </w:rPr>
+        <w:t>th</w:t>
+      </w:r>
+      <w:proofErr w:type="spellEnd"/>
+      <w:r>
+        <w:rPr>
+          <w:rFonts w:ascii="Cascadia Mono" w:hAnsi="Cascadia Mono" w:cs="Cascadia Mono"/>
+          <w:color w:val="0000FF"/>
+          <w:sz w:val="19"/>
+          <w:szCs w:val="19"/>
+        </w:rPr>
+        <w:t>&gt;</w:t>
+      </w:r>
+    </w:p>
+    <w:p>
+      <w:pPr>
+        <w:autoSpaceDE w:val="0"/>
+        <w:autoSpaceDN w:val="0"/>
+        <w:adjustRightInd w:val="0"/>
+        <w:spacing w:after="0" w:line="240" w:lineRule="auto"/>
+        <w:rPr>
+          <w:rFonts w:ascii="Cascadia Mono" w:hAnsi="Cascadia Mono" w:cs="Cascadia Mono"/>
+          <w:color w:val="000000"/>
+          <w:sz w:val="19"/>
+          <w:szCs w:val="19"/>
+        </w:rPr>
+      </w:pPr>
+      <w:r>
+        <w:rPr>
+          <w:rFonts w:ascii="Cascadia Mono" w:hAnsi="Cascadia Mono" w:cs="Cascadia Mono"/>
+          <w:color w:val="000000"/>
+          <w:sz w:val="19"/>
+          <w:szCs w:val="19"/>
+        </w:rPr>
+        <w:t xml:space="preserve">            </w:t>
+      </w:r>
+      <w:r>
+        <w:rPr>
+          <w:rFonts w:ascii="Cascadia Mono" w:hAnsi="Cascadia Mono" w:cs="Cascadia Mono"/>
+          <w:color w:val="0000FF"/>
+          <w:sz w:val="19"/>
+          <w:szCs w:val="19"/>
+        </w:rPr>
+        <w:t>&lt;</w:t>
+      </w:r>
+      <w:proofErr w:type="spellStart"/>
+      <w:r>
+        <w:rPr>
+          <w:rFonts w:ascii="Cascadia Mono" w:hAnsi="Cascadia Mono" w:cs="Cascadia Mono"/>
+          <w:color w:val="800000"/>
+          <w:sz w:val="19"/>
+          <w:szCs w:val="19"/>
+        </w:rPr>
+        <w:t>th</w:t>
+      </w:r>
+      <w:proofErr w:type="spellEnd"/>
+      <w:r>
+        <w:rPr>
+          <w:rFonts w:ascii="Cascadia Mono" w:hAnsi="Cascadia Mono" w:cs="Cascadia Mono"/>
+          <w:color w:val="0000FF"/>
+          <w:sz w:val="19"/>
+          <w:szCs w:val="19"/>
+        </w:rPr>
+        <w:t>&gt;</w:t>
+      </w:r>
+    </w:p>
+    <w:p>
+      <w:pPr>
+        <w:autoSpaceDE w:val="0"/>
+        <w:autoSpaceDN w:val="0"/>
+        <w:adjustRightInd w:val="0"/>
+        <w:spacing w:after="0" w:line="240" w:lineRule="auto"/>
+        <w:rPr>
+          <w:rFonts w:ascii="Cascadia Mono" w:hAnsi="Cascadia Mono" w:cs="Cascadia Mono"/>
+          <w:color w:val="000000"/>
+          <w:sz w:val="19"/>
+          <w:szCs w:val="19"/>
+        </w:rPr>
+      </w:pPr>
+      <w:r>
+        <w:rPr>
+          <w:rFonts w:ascii="Cascadia Mono" w:hAnsi="Cascadia Mono" w:cs="Cascadia Mono"/>
+          <w:color w:val="000000"/>
+          <w:sz w:val="19"/>
+          <w:szCs w:val="19"/>
+        </w:rPr>
+        <w:t xml:space="preserve">                Fordonstyp</w:t>
+      </w:r>
+    </w:p>
+    <w:p>
+      <w:pPr>
+        <w:autoSpaceDE w:val="0"/>
+        <w:autoSpaceDN w:val="0"/>
+        <w:adjustRightInd w:val="0"/>
+        <w:spacing w:after="0" w:line="240" w:lineRule="auto"/>
+        <w:rPr>
+          <w:rFonts w:ascii="Cascadia Mono" w:hAnsi="Cascadia Mono" w:cs="Cascadia Mono"/>
+          <w:color w:val="000000"/>
+          <w:sz w:val="19"/>
+          <w:szCs w:val="19"/>
+        </w:rPr>
+      </w:pPr>
+      <w:r>
+        <w:rPr>
+          <w:rFonts w:ascii="Cascadia Mono" w:hAnsi="Cascadia Mono" w:cs="Cascadia Mono"/>
+          <w:color w:val="000000"/>
+          <w:sz w:val="19"/>
+          <w:szCs w:val="19"/>
+        </w:rPr>
+        <w:t xml:space="preserve">            </w:t>
+      </w:r>
+      <w:r>
+        <w:rPr>
+          <w:rFonts w:ascii="Cascadia Mono" w:hAnsi="Cascadia Mono" w:cs="Cascadia Mono"/>
+          <w:color w:val="0000FF"/>
+          <w:sz w:val="19"/>
+          <w:szCs w:val="19"/>
+        </w:rPr>
+        <w:t>&lt;/</w:t>
+      </w:r>
+      <w:proofErr w:type="spellStart"/>
+      <w:r>
+        <w:rPr>
+          <w:rFonts w:ascii="Cascadia Mono" w:hAnsi="Cascadia Mono" w:cs="Cascadia Mono"/>
+          <w:color w:val="800000"/>
+          <w:sz w:val="19"/>
+          <w:szCs w:val="19"/>
+        </w:rPr>
+        <w:t>th</w:t>
+      </w:r>
+      <w:proofErr w:type="spellEnd"/>
+      <w:r>
+        <w:rPr>
+          <w:rFonts w:ascii="Cascadia Mono" w:hAnsi="Cascadia Mono" w:cs="Cascadia Mono"/>
+          <w:color w:val="0000FF"/>
+          <w:sz w:val="19"/>
+          <w:szCs w:val="19"/>
+        </w:rPr>
+        <w:t>&gt;</w:t>
+      </w:r>
+      <w:r>
+        <w:rPr>
+          <w:rFonts w:ascii="Cascadia Mono" w:hAnsi="Cascadia Mono" w:cs="Cascadia Mono"/>
+          <w:color w:val="000000"/>
+          <w:sz w:val="19"/>
+          <w:szCs w:val="19"/>
+        </w:rPr>
+        <w:t xml:space="preserve"> </w:t>
+      </w:r>
+    </w:p>
+    <w:p>
+      <w:pPr>
+        <w:autoSpaceDE w:val="0"/>
+        <w:autoSpaceDN w:val="0"/>
+        <w:adjustRightInd w:val="0"/>
+        <w:spacing w:after="0" w:line="240" w:lineRule="auto"/>
+        <w:rPr>
+          <w:rFonts w:ascii="Cascadia Mono" w:hAnsi="Cascadia Mono" w:cs="Cascadia Mono"/>
+          <w:color w:val="000000"/>
+          <w:sz w:val="19"/>
+          <w:szCs w:val="19"/>
+        </w:rPr>
+      </w:pPr>
+      <w:r>
+        <w:rPr>
+          <w:rFonts w:ascii="Cascadia Mono" w:hAnsi="Cascadia Mono" w:cs="Cascadia Mono"/>
+          <w:color w:val="000000"/>
+          <w:sz w:val="19"/>
+          <w:szCs w:val="19"/>
+        </w:rPr>
+        <w:t xml:space="preserve">            </w:t>
+      </w:r>
+      <w:r>
+        <w:rPr>
+          <w:rFonts w:ascii="Cascadia Mono" w:hAnsi="Cascadia Mono" w:cs="Cascadia Mono"/>
+          <w:color w:val="0000FF"/>
+          <w:sz w:val="19"/>
+          <w:szCs w:val="19"/>
+        </w:rPr>
+        <w:t>&lt;</w:t>
+      </w:r>
+      <w:proofErr w:type="spellStart"/>
+      <w:r>
+        <w:rPr>
+          <w:rFonts w:ascii="Cascadia Mono" w:hAnsi="Cascadia Mono" w:cs="Cascadia Mono"/>
+          <w:color w:val="800000"/>
+          <w:sz w:val="19"/>
+          <w:szCs w:val="19"/>
+        </w:rPr>
+        <w:t>th</w:t>
+      </w:r>
+      <w:proofErr w:type="spellEnd"/>
+      <w:r>
+        <w:rPr>
+          <w:rFonts w:ascii="Cascadia Mono" w:hAnsi="Cascadia Mono" w:cs="Cascadia Mono"/>
+          <w:color w:val="0000FF"/>
+          <w:sz w:val="19"/>
+          <w:szCs w:val="19"/>
+        </w:rPr>
+        <w:t>&gt;</w:t>
+      </w:r>
+    </w:p>
+    <w:p>
+      <w:pPr>
+        <w:autoSpaceDE w:val="0"/>
+        <w:autoSpaceDN w:val="0"/>
+        <w:adjustRightInd w:val="0"/>
+        <w:spacing w:after="0" w:line="240" w:lineRule="auto"/>
+        <w:rPr>
+          <w:rFonts w:ascii="Cascadia Mono" w:hAnsi="Cascadia Mono" w:cs="Cascadia Mono"/>
+          <w:color w:val="000000"/>
+          <w:sz w:val="19"/>
+          <w:szCs w:val="19"/>
+        </w:rPr>
+      </w:pPr>
+      <w:r>
+        <w:rPr>
+          <w:rFonts w:ascii="Cascadia Mono" w:hAnsi="Cascadia Mono" w:cs="Cascadia Mono"/>
+          <w:color w:val="000000"/>
+          <w:sz w:val="19"/>
+          <w:szCs w:val="19"/>
+        </w:rPr>
+        <w:t xml:space="preserve">                Parkeringstid</w:t>
+      </w:r>
+    </w:p>
+    <w:p>
+      <w:pPr>
+        <w:autoSpaceDE w:val="0"/>
+        <w:autoSpaceDN w:val="0"/>
+        <w:adjustRightInd w:val="0"/>
+        <w:spacing w:after="0" w:line="240" w:lineRule="auto"/>
+        <w:rPr>
+          <w:rFonts w:ascii="Cascadia Mono" w:hAnsi="Cascadia Mono" w:cs="Cascadia Mono"/>
+          <w:color w:val="000000"/>
+          <w:sz w:val="19"/>
+          <w:szCs w:val="19"/>
+        </w:rPr>
+      </w:pPr>
+      <w:r>
+        <w:rPr>
+          <w:rFonts w:ascii="Cascadia Mono" w:hAnsi="Cascadia Mono" w:cs="Cascadia Mono"/>
+          <w:color w:val="000000"/>
+          <w:sz w:val="19"/>
+          <w:szCs w:val="19"/>
+        </w:rPr>
+        <w:t xml:space="preserve">            </w:t>
+      </w:r>
+      <w:r>
+        <w:rPr>
+          <w:rFonts w:ascii="Cascadia Mono" w:hAnsi="Cascadia Mono" w:cs="Cascadia Mono"/>
+          <w:color w:val="0000FF"/>
+          <w:sz w:val="19"/>
+          <w:szCs w:val="19"/>
+        </w:rPr>
+        <w:t>&lt;/</w:t>
+      </w:r>
+      <w:proofErr w:type="spellStart"/>
+      <w:r>
+        <w:rPr>
+          <w:rFonts w:ascii="Cascadia Mono" w:hAnsi="Cascadia Mono" w:cs="Cascadia Mono"/>
+          <w:color w:val="800000"/>
+          <w:sz w:val="19"/>
+          <w:szCs w:val="19"/>
+        </w:rPr>
+        <w:t>th</w:t>
+      </w:r>
+      <w:proofErr w:type="spellEnd"/>
+      <w:r>
+        <w:rPr>
+          <w:rFonts w:ascii="Cascadia Mono" w:hAnsi="Cascadia Mono" w:cs="Cascadia Mono"/>
+          <w:color w:val="0000FF"/>
+          <w:sz w:val="19"/>
+          <w:szCs w:val="19"/>
+        </w:rPr>
+        <w:t>&gt;</w:t>
+      </w:r>
+    </w:p>
+    <w:p>
+      <w:pPr>
+        <w:autoSpaceDE w:val="0"/>
+        <w:autoSpaceDN w:val="0"/>
+        <w:adjustRightInd w:val="0"/>
+        <w:spacing w:after="0" w:line="240" w:lineRule="auto"/>
+        <w:rPr>
+          <w:rFonts w:ascii="Cascadia Mono" w:hAnsi="Cascadia Mono" w:cs="Cascadia Mono"/>
+          <w:color w:val="000000"/>
+          <w:sz w:val="19"/>
+          <w:szCs w:val="19"/>
+        </w:rPr>
+      </w:pPr>
+      <w:r>
+        <w:rPr>
+          <w:rFonts w:ascii="Cascadia Mono" w:hAnsi="Cascadia Mono" w:cs="Cascadia Mono"/>
+          <w:color w:val="000000"/>
+          <w:sz w:val="19"/>
+          <w:szCs w:val="19"/>
+        </w:rPr>
+        <w:t xml:space="preserve">            </w:t>
+      </w:r>
+      <w:r>
+        <w:rPr>
+          <w:rFonts w:ascii="Cascadia Mono" w:hAnsi="Cascadia Mono" w:cs="Cascadia Mono"/>
+          <w:color w:val="0000FF"/>
+          <w:sz w:val="19"/>
+          <w:szCs w:val="19"/>
+        </w:rPr>
+        <w:t>&lt;</w:t>
+      </w:r>
+      <w:proofErr w:type="spellStart"/>
+      <w:r>
+        <w:rPr>
+          <w:rFonts w:ascii="Cascadia Mono" w:hAnsi="Cascadia Mono" w:cs="Cascadia Mono"/>
+          <w:color w:val="800000"/>
+          <w:sz w:val="19"/>
+          <w:szCs w:val="19"/>
+        </w:rPr>
+        <w:t>th</w:t>
+      </w:r>
+      <w:proofErr w:type="spellEnd"/>
+      <w:r>
+        <w:rPr>
+          <w:rFonts w:ascii="Cascadia Mono" w:hAnsi="Cascadia Mono" w:cs="Cascadia Mono"/>
+          <w:color w:val="0000FF"/>
+          <w:sz w:val="19"/>
+          <w:szCs w:val="19"/>
+        </w:rPr>
+        <w:t>&gt;&lt;/</w:t>
+      </w:r>
+      <w:proofErr w:type="spellStart"/>
+      <w:r>
+        <w:rPr>
+          <w:rFonts w:ascii="Cascadia Mono" w:hAnsi="Cascadia Mono" w:cs="Cascadia Mono"/>
+          <w:color w:val="800000"/>
+          <w:sz w:val="19"/>
+          <w:szCs w:val="19"/>
+        </w:rPr>
+        <w:t>th</w:t>
+      </w:r>
+      <w:proofErr w:type="spellEnd"/>
+      <w:r>
+        <w:rPr>
+          <w:rFonts w:ascii="Cascadia Mono" w:hAnsi="Cascadia Mono" w:cs="Cascadia Mono"/>
+          <w:color w:val="0000FF"/>
+          <w:sz w:val="19"/>
+          <w:szCs w:val="19"/>
+        </w:rPr>
+        <w:t>&gt;</w:t>
+      </w:r>
+    </w:p>
+    <w:p>
+      <w:pPr>
+        <w:autoSpaceDE w:val="0"/>
+        <w:autoSpaceDN w:val="0"/>
+        <w:adjustRightInd w:val="0"/>
+        <w:spacing w:after="0" w:line="240" w:lineRule="auto"/>
+        <w:rPr>
+          <w:rFonts w:ascii="Cascadia Mono" w:hAnsi="Cascadia Mono" w:cs="Cascadia Mono"/>
+          <w:color w:val="000000"/>
+          <w:sz w:val="19"/>
+          <w:szCs w:val="19"/>
+        </w:rPr>
+      </w:pPr>
+      <w:r>
+        <w:rPr>
+          <w:rFonts w:ascii="Cascadia Mono" w:hAnsi="Cascadia Mono" w:cs="Cascadia Mono"/>
+          <w:color w:val="000000"/>
+          <w:sz w:val="19"/>
+          <w:szCs w:val="19"/>
+        </w:rPr>
+        <w:t xml:space="preserve">        </w:t>
+      </w:r>
+      <w:r>
+        <w:rPr>
+          <w:rFonts w:ascii="Cascadia Mono" w:hAnsi="Cascadia Mono" w:cs="Cascadia Mono"/>
+          <w:color w:val="0000FF"/>
+          <w:sz w:val="19"/>
+          <w:szCs w:val="19"/>
+        </w:rPr>
+        <w:t>&lt;/</w:t>
+      </w:r>
+      <w:proofErr w:type="spellStart"/>
+      <w:r>
+        <w:rPr>
+          <w:rFonts w:ascii="Cascadia Mono" w:hAnsi="Cascadia Mono" w:cs="Cascadia Mono"/>
+          <w:color w:val="800000"/>
+          <w:sz w:val="19"/>
+          <w:szCs w:val="19"/>
+        </w:rPr>
+        <w:t>tr</w:t>
+      </w:r>
+      <w:proofErr w:type="spellEnd"/>
+      <w:r>
+        <w:rPr>
+          <w:rFonts w:ascii="Cascadia Mono" w:hAnsi="Cascadia Mono" w:cs="Cascadia Mono"/>
+          <w:color w:val="0000FF"/>
+          <w:sz w:val="19"/>
+          <w:szCs w:val="19"/>
+        </w:rPr>
+        <w:t>&gt;</w:t>
+      </w:r>
+    </w:p>
+    <w:p>
+      <w:pPr>
+        <w:rPr>
+          <w:rFonts w:ascii="Cascadia Mono" w:hAnsi="Cascadia Mono" w:cs="Cascadia Mono"/>
+          <w:color w:val="0000FF"/>
+          <w:sz w:val="19"/>
+          <w:szCs w:val="19"/>
+        </w:rPr>
+      </w:pPr>
+      <w:r>
+        <w:rPr>
+          <w:rFonts w:ascii="Cascadia Mono" w:hAnsi="Cascadia Mono" w:cs="Cascadia Mono"/>
+          <w:color w:val="000000"/>
+          <w:sz w:val="19"/>
+          <w:szCs w:val="19"/>
+        </w:rPr>
+        <w:t xml:space="preserve">    </w:t>
+      </w:r>
+      <w:r>
+        <w:rPr>
+          <w:rFonts w:ascii="Cascadia Mono" w:hAnsi="Cascadia Mono" w:cs="Cascadia Mono"/>
+          <w:color w:val="0000FF"/>
+          <w:sz w:val="19"/>
+          <w:szCs w:val="19"/>
+        </w:rPr>
+        <w:t>&lt;/</w:t>
+      </w:r>
+      <w:proofErr w:type="spellStart"/>
+      <w:r>
+        <w:rPr>
+          <w:rFonts w:ascii="Cascadia Mono" w:hAnsi="Cascadia Mono" w:cs="Cascadia Mono"/>
+          <w:color w:val="800000"/>
+          <w:sz w:val="19"/>
+          <w:szCs w:val="19"/>
+        </w:rPr>
+        <w:t>thead</w:t>
+      </w:r>
+      <w:proofErr w:type="spellEnd"/>
+      <w:r>
+        <w:rPr>
+          <w:rFonts w:ascii="Cascadia Mono" w:hAnsi="Cascadia Mono" w:cs="Cascadia Mono"/>
+          <w:color w:val="0000FF"/>
+          <w:sz w:val="19"/>
+          <w:szCs w:val="19"/>
+        </w:rPr>
+        <w:t>&gt;</w:t>
+      </w:r>
+    </w:p>
+    <w:p>
+      <w:r>
+        <w:t xml:space="preserve">I samma </w:t>
+      </w:r>
+      <w:proofErr w:type="spellStart"/>
+      <w:r>
+        <w:t>fill</w:t>
+      </w:r>
+      <w:proofErr w:type="spellEnd"/>
+      <w:r>
+        <w:t xml:space="preserve"> ändrade jag längst ner i tabellen så att länkarna skulle vara på svenska: </w:t>
+      </w:r>
+    </w:p>
+    <w:p>
+      <w:pPr>
+        <w:autoSpaceDE w:val="0"/>
+        <w:autoSpaceDN w:val="0"/>
+        <w:adjustRightInd w:val="0"/>
+        <w:spacing w:after="0" w:line="240" w:lineRule="auto"/>
+        <w:rPr>
+          <w:rFonts w:ascii="Cascadia Mono" w:hAnsi="Cascadia Mono" w:cs="Cascadia Mono"/>
+          <w:color w:val="000000"/>
+          <w:sz w:val="19"/>
+          <w:szCs w:val="19"/>
+        </w:rPr>
+      </w:pPr>
+      <w:r>
+        <w:rPr>
+          <w:rFonts w:ascii="Cascadia Mono" w:hAnsi="Cascadia Mono" w:cs="Cascadia Mono"/>
+          <w:color w:val="000000"/>
+          <w:sz w:val="19"/>
+          <w:szCs w:val="19"/>
+        </w:rPr>
+        <w:t xml:space="preserve">            </w:t>
+      </w:r>
+      <w:r>
+        <w:rPr>
+          <w:rFonts w:ascii="Cascadia Mono" w:hAnsi="Cascadia Mono" w:cs="Cascadia Mono"/>
+          <w:color w:val="0000FF"/>
+          <w:sz w:val="19"/>
+          <w:szCs w:val="19"/>
+        </w:rPr>
+        <w:t>&lt;</w:t>
+      </w:r>
+      <w:proofErr w:type="spellStart"/>
+      <w:r>
+        <w:rPr>
+          <w:rFonts w:ascii="Cascadia Mono" w:hAnsi="Cascadia Mono" w:cs="Cascadia Mono"/>
+          <w:color w:val="800000"/>
+          <w:sz w:val="19"/>
+          <w:szCs w:val="19"/>
+        </w:rPr>
+        <w:t>td</w:t>
+      </w:r>
+      <w:proofErr w:type="spellEnd"/>
+      <w:r>
+        <w:rPr>
+          <w:rFonts w:ascii="Cascadia Mono" w:hAnsi="Cascadia Mono" w:cs="Cascadia Mono"/>
+          <w:color w:val="0000FF"/>
+          <w:sz w:val="19"/>
+          <w:szCs w:val="19"/>
+        </w:rPr>
+        <w:t>&gt;</w:t>
+      </w:r>
+    </w:p>
+    <w:p>
+      <w:pPr>
+        <w:autoSpaceDE w:val="0"/>
+        <w:autoSpaceDN w:val="0"/>
+        <w:adjustRightInd w:val="0"/>
+        <w:spacing w:after="0" w:line="240" w:lineRule="auto"/>
+        <w:rPr>
+          <w:rFonts w:ascii="Cascadia Mono" w:hAnsi="Cascadia Mono" w:cs="Cascadia Mono"/>
+          <w:color w:val="000000"/>
+          <w:sz w:val="19"/>
+          <w:szCs w:val="19"/>
+        </w:rPr>
+      </w:pPr>
+      <w:r>
+        <w:rPr>
+          <w:rFonts w:ascii="Cascadia Mono" w:hAnsi="Cascadia Mono" w:cs="Cascadia Mono"/>
+          <w:color w:val="000000"/>
+          <w:sz w:val="19"/>
+          <w:szCs w:val="19"/>
+        </w:rPr>
+        <w:t xml:space="preserve">                </w:t>
+      </w:r>
+      <w:r>
+        <w:rPr>
+          <w:rFonts w:ascii="Cascadia Mono" w:hAnsi="Cascadia Mono" w:cs="Cascadia Mono"/>
+          <w:color w:val="0000FF"/>
+          <w:sz w:val="19"/>
+          <w:szCs w:val="19"/>
+        </w:rPr>
+        <w:t>&lt;</w:t>
+      </w:r>
+      <w:r>
+        <w:rPr>
+          <w:rFonts w:ascii="Cascadia Mono" w:hAnsi="Cascadia Mono" w:cs="Cascadia Mono"/>
+          <w:b/>
+          <w:bCs/>
+          <w:color w:val="800080"/>
+          <w:sz w:val="19"/>
+          <w:szCs w:val="19"/>
+        </w:rPr>
+        <w:t>a</w:t>
+      </w:r>
+      <w:r>
+        <w:rPr>
+          <w:rFonts w:ascii="Cascadia Mono" w:hAnsi="Cascadia Mono" w:cs="Cascadia Mono"/>
+          <w:color w:val="000000"/>
+          <w:sz w:val="19"/>
+          <w:szCs w:val="19"/>
+        </w:rPr>
+        <w:t xml:space="preserve"> </w:t>
+      </w:r>
+      <w:r>
+        <w:rPr>
+          <w:rFonts w:ascii="Cascadia Mono" w:hAnsi="Cascadia Mono" w:cs="Cascadia Mono"/>
+          <w:b/>
+          <w:bCs/>
+          <w:color w:val="800080"/>
+          <w:sz w:val="19"/>
+          <w:szCs w:val="19"/>
+        </w:rPr>
+        <w:t>asp-action</w:t>
+      </w:r>
+      <w:r>
+        <w:rPr>
+          <w:rFonts w:ascii="Cascadia Mono" w:hAnsi="Cascadia Mono" w:cs="Cascadia Mono"/>
+          <w:color w:val="0000FF"/>
+          <w:sz w:val="19"/>
+          <w:szCs w:val="19"/>
+        </w:rPr>
+        <w:t>="Edit"</w:t>
+      </w:r>
+      <w:r>
+        <w:rPr>
+          <w:rFonts w:ascii="Cascadia Mono" w:hAnsi="Cascadia Mono" w:cs="Cascadia Mono"/>
+          <w:color w:val="000000"/>
+          <w:sz w:val="19"/>
+          <w:szCs w:val="19"/>
+        </w:rPr>
+        <w:t xml:space="preserve"> </w:t>
+      </w:r>
+      <w:r>
+        <w:rPr>
+          <w:rFonts w:ascii="Cascadia Mono" w:hAnsi="Cascadia Mono" w:cs="Cascadia Mono"/>
+          <w:b/>
+          <w:bCs/>
+          <w:color w:val="800080"/>
+          <w:sz w:val="19"/>
+          <w:szCs w:val="19"/>
+        </w:rPr>
+        <w:t>asp-route-id</w:t>
+      </w:r>
+      <w:r>
+        <w:rPr>
+          <w:rFonts w:ascii="Cascadia Mono" w:hAnsi="Cascadia Mono" w:cs="Cascadia Mono"/>
+          <w:color w:val="0000FF"/>
+          <w:sz w:val="19"/>
+          <w:szCs w:val="19"/>
+        </w:rPr>
+        <w:t>="</w:t>
+      </w:r>
+      <w:r>
+        <w:rPr>
+          <w:rFonts w:ascii="Cascadia Mono" w:hAnsi="Cascadia Mono" w:cs="Cascadia Mono"/>
+          <w:color w:val="000000"/>
+          <w:sz w:val="19"/>
+          <w:szCs w:val="19"/>
+        </w:rPr>
+        <w:t>@</w:t>
+      </w:r>
+      <w:proofErr w:type="spellStart"/>
+      <w:proofErr w:type="gramStart"/>
+      <w:r>
+        <w:rPr>
+          <w:rFonts w:ascii="Cascadia Mono" w:hAnsi="Cascadia Mono" w:cs="Cascadia Mono"/>
+          <w:color w:val="000000"/>
+          <w:sz w:val="19"/>
+          <w:szCs w:val="19"/>
+        </w:rPr>
+        <w:t>item.Id</w:t>
+      </w:r>
+      <w:proofErr w:type="spellEnd"/>
+      <w:proofErr w:type="gramEnd"/>
+      <w:r>
+        <w:rPr>
+          <w:rFonts w:ascii="Cascadia Mono" w:hAnsi="Cascadia Mono" w:cs="Cascadia Mono"/>
+          <w:color w:val="0000FF"/>
+          <w:sz w:val="19"/>
+          <w:szCs w:val="19"/>
+        </w:rPr>
+        <w:t>"&gt;</w:t>
+      </w:r>
+      <w:r>
+        <w:rPr>
+          <w:rFonts w:ascii="Cascadia Mono" w:hAnsi="Cascadia Mono" w:cs="Cascadia Mono"/>
+          <w:color w:val="000000"/>
+          <w:sz w:val="19"/>
+          <w:szCs w:val="19"/>
+        </w:rPr>
+        <w:t>Lägg till/Ändra</w:t>
+      </w:r>
+      <w:r>
+        <w:rPr>
+          <w:rFonts w:ascii="Cascadia Mono" w:hAnsi="Cascadia Mono" w:cs="Cascadia Mono"/>
+          <w:color w:val="0000FF"/>
+          <w:sz w:val="19"/>
+          <w:szCs w:val="19"/>
+        </w:rPr>
+        <w:t>&lt;/</w:t>
+      </w:r>
+      <w:r>
+        <w:rPr>
+          <w:rFonts w:ascii="Cascadia Mono" w:hAnsi="Cascadia Mono" w:cs="Cascadia Mono"/>
+          <w:b/>
+          <w:bCs/>
+          <w:color w:val="800080"/>
+          <w:sz w:val="19"/>
+          <w:szCs w:val="19"/>
+        </w:rPr>
+        <w:t>a</w:t>
+      </w:r>
+      <w:r>
+        <w:rPr>
+          <w:rFonts w:ascii="Cascadia Mono" w:hAnsi="Cascadia Mono" w:cs="Cascadia Mono"/>
+          <w:color w:val="0000FF"/>
+          <w:sz w:val="19"/>
+          <w:szCs w:val="19"/>
+        </w:rPr>
+        <w:t>&gt;</w:t>
+      </w:r>
+      <w:r>
+        <w:rPr>
+          <w:rFonts w:ascii="Cascadia Mono" w:hAnsi="Cascadia Mono" w:cs="Cascadia Mono"/>
+          <w:color w:val="000000"/>
+          <w:sz w:val="19"/>
+          <w:szCs w:val="19"/>
+        </w:rPr>
+        <w:t xml:space="preserve"> |</w:t>
+      </w:r>
+    </w:p>
+    <w:p>
+      <w:pPr>
+        <w:autoSpaceDE w:val="0"/>
+        <w:autoSpaceDN w:val="0"/>
+        <w:adjustRightInd w:val="0"/>
+        <w:spacing w:after="0" w:line="240" w:lineRule="auto"/>
+        <w:rPr>
+          <w:rFonts w:ascii="Cascadia Mono" w:hAnsi="Cascadia Mono" w:cs="Cascadia Mono"/>
+          <w:color w:val="000000"/>
+          <w:sz w:val="19"/>
+          <w:szCs w:val="19"/>
+        </w:rPr>
+      </w:pPr>
+      <w:r>
+        <w:rPr>
+          <w:rFonts w:ascii="Cascadia Mono" w:hAnsi="Cascadia Mono" w:cs="Cascadia Mono"/>
+          <w:color w:val="000000"/>
+          <w:sz w:val="19"/>
+          <w:szCs w:val="19"/>
+        </w:rPr>
+        <w:t xml:space="preserve">                </w:t>
+      </w:r>
+      <w:r>
+        <w:rPr>
+          <w:rFonts w:ascii="Cascadia Mono" w:hAnsi="Cascadia Mono" w:cs="Cascadia Mono"/>
+          <w:color w:val="0000FF"/>
+          <w:sz w:val="19"/>
+          <w:szCs w:val="19"/>
+        </w:rPr>
+        <w:t>&lt;</w:t>
+      </w:r>
+      <w:r>
+        <w:rPr>
+          <w:rFonts w:ascii="Cascadia Mono" w:hAnsi="Cascadia Mono" w:cs="Cascadia Mono"/>
+          <w:b/>
+          <w:bCs/>
+          <w:color w:val="800080"/>
+          <w:sz w:val="19"/>
+          <w:szCs w:val="19"/>
+        </w:rPr>
+        <w:t>a</w:t>
+      </w:r>
+      <w:r>
+        <w:rPr>
+          <w:rFonts w:ascii="Cascadia Mono" w:hAnsi="Cascadia Mono" w:cs="Cascadia Mono"/>
+          <w:color w:val="000000"/>
+          <w:sz w:val="19"/>
+          <w:szCs w:val="19"/>
+        </w:rPr>
+        <w:t xml:space="preserve"> </w:t>
+      </w:r>
+      <w:r>
+        <w:rPr>
+          <w:rFonts w:ascii="Cascadia Mono" w:hAnsi="Cascadia Mono" w:cs="Cascadia Mono"/>
+          <w:b/>
+          <w:bCs/>
+          <w:color w:val="800080"/>
+          <w:sz w:val="19"/>
+          <w:szCs w:val="19"/>
+        </w:rPr>
+        <w:t>asp-action</w:t>
+      </w:r>
+      <w:r>
+        <w:rPr>
+          <w:rFonts w:ascii="Cascadia Mono" w:hAnsi="Cascadia Mono" w:cs="Cascadia Mono"/>
+          <w:color w:val="0000FF"/>
+          <w:sz w:val="19"/>
+          <w:szCs w:val="19"/>
+        </w:rPr>
+        <w:t>="Details"</w:t>
+      </w:r>
+      <w:r>
+        <w:rPr>
+          <w:rFonts w:ascii="Cascadia Mono" w:hAnsi="Cascadia Mono" w:cs="Cascadia Mono"/>
+          <w:color w:val="000000"/>
+          <w:sz w:val="19"/>
+          <w:szCs w:val="19"/>
+        </w:rPr>
+        <w:t xml:space="preserve"> </w:t>
+      </w:r>
+      <w:r>
+        <w:rPr>
+          <w:rFonts w:ascii="Cascadia Mono" w:hAnsi="Cascadia Mono" w:cs="Cascadia Mono"/>
+          <w:b/>
+          <w:bCs/>
+          <w:color w:val="800080"/>
+          <w:sz w:val="19"/>
+          <w:szCs w:val="19"/>
+        </w:rPr>
+        <w:t>asp-route-id</w:t>
+      </w:r>
+      <w:r>
+        <w:rPr>
+          <w:rFonts w:ascii="Cascadia Mono" w:hAnsi="Cascadia Mono" w:cs="Cascadia Mono"/>
+          <w:color w:val="0000FF"/>
+          <w:sz w:val="19"/>
+          <w:szCs w:val="19"/>
+        </w:rPr>
+        <w:t>="</w:t>
+      </w:r>
+      <w:r>
+        <w:rPr>
+          <w:rFonts w:ascii="Cascadia Mono" w:hAnsi="Cascadia Mono" w:cs="Cascadia Mono"/>
+          <w:color w:val="000000"/>
+          <w:sz w:val="19"/>
+          <w:szCs w:val="19"/>
+        </w:rPr>
+        <w:t>@</w:t>
+      </w:r>
+      <w:proofErr w:type="spellStart"/>
+      <w:proofErr w:type="gramStart"/>
+      <w:r>
+        <w:rPr>
+          <w:rFonts w:ascii="Cascadia Mono" w:hAnsi="Cascadia Mono" w:cs="Cascadia Mono"/>
+          <w:color w:val="000000"/>
+          <w:sz w:val="19"/>
+          <w:szCs w:val="19"/>
+        </w:rPr>
+        <w:t>item.Id</w:t>
+      </w:r>
+      <w:proofErr w:type="spellEnd"/>
+      <w:proofErr w:type="gramEnd"/>
+      <w:r>
+        <w:rPr>
+          <w:rFonts w:ascii="Cascadia Mono" w:hAnsi="Cascadia Mono" w:cs="Cascadia Mono"/>
+          <w:color w:val="0000FF"/>
+          <w:sz w:val="19"/>
+          <w:szCs w:val="19"/>
+        </w:rPr>
+        <w:t>"&gt;</w:t>
+      </w:r>
+      <w:r>
+        <w:rPr>
+          <w:rFonts w:ascii="Cascadia Mono" w:hAnsi="Cascadia Mono" w:cs="Cascadia Mono"/>
+          <w:color w:val="000000"/>
+          <w:sz w:val="19"/>
+          <w:szCs w:val="19"/>
+        </w:rPr>
+        <w:t>Detaljer</w:t>
+      </w:r>
+      <w:r>
+        <w:rPr>
+          <w:rFonts w:ascii="Cascadia Mono" w:hAnsi="Cascadia Mono" w:cs="Cascadia Mono"/>
+          <w:color w:val="0000FF"/>
+          <w:sz w:val="19"/>
+          <w:szCs w:val="19"/>
+        </w:rPr>
+        <w:t>&lt;/</w:t>
+      </w:r>
+      <w:r>
+        <w:rPr>
+          <w:rFonts w:ascii="Cascadia Mono" w:hAnsi="Cascadia Mono" w:cs="Cascadia Mono"/>
+          <w:b/>
+          <w:bCs/>
+          <w:color w:val="800080"/>
+          <w:sz w:val="19"/>
+          <w:szCs w:val="19"/>
+        </w:rPr>
+        <w:t>a</w:t>
+      </w:r>
+      <w:r>
+        <w:rPr>
+          <w:rFonts w:ascii="Cascadia Mono" w:hAnsi="Cascadia Mono" w:cs="Cascadia Mono"/>
+          <w:color w:val="0000FF"/>
+          <w:sz w:val="19"/>
+          <w:szCs w:val="19"/>
+        </w:rPr>
+        <w:t>&gt;</w:t>
+      </w:r>
+      <w:r>
+        <w:rPr>
+          <w:rFonts w:ascii="Cascadia Mono" w:hAnsi="Cascadia Mono" w:cs="Cascadia Mono"/>
+          <w:color w:val="000000"/>
+          <w:sz w:val="19"/>
+          <w:szCs w:val="19"/>
+        </w:rPr>
+        <w:t xml:space="preserve"> |</w:t>
+      </w:r>
+    </w:p>
+    <w:p>
+      <w:pPr>
+        <w:autoSpaceDE w:val="0"/>
+        <w:autoSpaceDN w:val="0"/>
+        <w:adjustRightInd w:val="0"/>
+        <w:spacing w:after="0" w:line="240" w:lineRule="auto"/>
+        <w:rPr>
+          <w:rFonts w:ascii="Cascadia Mono" w:hAnsi="Cascadia Mono" w:cs="Cascadia Mono"/>
+          <w:color w:val="000000"/>
+          <w:sz w:val="19"/>
+          <w:szCs w:val="19"/>
+          <w:lang w:val="es-CL"/>
+        </w:rPr>
+      </w:pPr>
+      <w:r>
+        <w:rPr>
+          <w:rFonts w:ascii="Cascadia Mono" w:hAnsi="Cascadia Mono" w:cs="Cascadia Mono"/>
+          <w:color w:val="000000"/>
+          <w:sz w:val="19"/>
+          <w:szCs w:val="19"/>
+        </w:rPr>
+        <w:t xml:space="preserve">                </w:t>
+      </w:r>
+      <w:r>
+        <w:rPr>
+          <w:rFonts w:ascii="Cascadia Mono" w:hAnsi="Cascadia Mono" w:cs="Cascadia Mono"/>
+          <w:color w:val="0000FF"/>
+          <w:sz w:val="19"/>
+          <w:szCs w:val="19"/>
+          <w:lang w:val="es-CL"/>
+        </w:rPr>
+        <w:t>&lt;</w:t>
+      </w:r>
+      <w:r>
+        <w:rPr>
+          <w:rFonts w:ascii="Cascadia Mono" w:hAnsi="Cascadia Mono" w:cs="Cascadia Mono"/>
+          <w:b/>
+          <w:bCs/>
+          <w:color w:val="800080"/>
+          <w:sz w:val="19"/>
+          <w:szCs w:val="19"/>
+          <w:lang w:val="es-CL"/>
+        </w:rPr>
+        <w:t>a</w:t>
+      </w:r>
+      <w:r>
+        <w:rPr>
+          <w:rFonts w:ascii="Cascadia Mono" w:hAnsi="Cascadia Mono" w:cs="Cascadia Mono"/>
+          <w:color w:val="000000"/>
+          <w:sz w:val="19"/>
+          <w:szCs w:val="19"/>
+          <w:lang w:val="es-CL"/>
+        </w:rPr>
+        <w:t xml:space="preserve"> </w:t>
+      </w:r>
+      <w:proofErr w:type="spellStart"/>
+      <w:r>
+        <w:rPr>
+          <w:rFonts w:ascii="Cascadia Mono" w:hAnsi="Cascadia Mono" w:cs="Cascadia Mono"/>
+          <w:b/>
+          <w:bCs/>
+          <w:color w:val="800080"/>
+          <w:sz w:val="19"/>
+          <w:szCs w:val="19"/>
+          <w:lang w:val="es-CL"/>
+        </w:rPr>
+        <w:t>asp-action</w:t>
+      </w:r>
+      <w:proofErr w:type="spellEnd"/>
+      <w:r>
+        <w:rPr>
+          <w:rFonts w:ascii="Cascadia Mono" w:hAnsi="Cascadia Mono" w:cs="Cascadia Mono"/>
+          <w:color w:val="0000FF"/>
+          <w:sz w:val="19"/>
+          <w:szCs w:val="19"/>
+          <w:lang w:val="es-CL"/>
+        </w:rPr>
+        <w:t>="Delete"</w:t>
+      </w:r>
+      <w:r>
+        <w:rPr>
+          <w:rFonts w:ascii="Cascadia Mono" w:hAnsi="Cascadia Mono" w:cs="Cascadia Mono"/>
+          <w:color w:val="000000"/>
+          <w:sz w:val="19"/>
+          <w:szCs w:val="19"/>
+          <w:lang w:val="es-CL"/>
+        </w:rPr>
+        <w:t xml:space="preserve"> </w:t>
+      </w:r>
+      <w:proofErr w:type="spellStart"/>
+      <w:r>
+        <w:rPr>
+          <w:rFonts w:ascii="Cascadia Mono" w:hAnsi="Cascadia Mono" w:cs="Cascadia Mono"/>
+          <w:b/>
+          <w:bCs/>
+          <w:color w:val="800080"/>
+          <w:sz w:val="19"/>
+          <w:szCs w:val="19"/>
+          <w:lang w:val="es-CL"/>
+        </w:rPr>
+        <w:t>asp</w:t>
+      </w:r>
+      <w:proofErr w:type="spellEnd"/>
+      <w:r>
+        <w:rPr>
+          <w:rFonts w:ascii="Cascadia Mono" w:hAnsi="Cascadia Mono" w:cs="Cascadia Mono"/>
+          <w:b/>
+          <w:bCs/>
+          <w:color w:val="800080"/>
+          <w:sz w:val="19"/>
+          <w:szCs w:val="19"/>
+          <w:lang w:val="es-CL"/>
+        </w:rPr>
+        <w:t>-</w:t>
+      </w:r>
+      <w:proofErr w:type="spellStart"/>
+      <w:r>
+        <w:rPr>
+          <w:rFonts w:ascii="Cascadia Mono" w:hAnsi="Cascadia Mono" w:cs="Cascadia Mono"/>
+          <w:b/>
+          <w:bCs/>
+          <w:color w:val="800080"/>
+          <w:sz w:val="19"/>
+          <w:szCs w:val="19"/>
+          <w:lang w:val="es-CL"/>
+        </w:rPr>
+        <w:t>route</w:t>
+      </w:r>
+      <w:proofErr w:type="spellEnd"/>
+      <w:r>
+        <w:rPr>
+          <w:rFonts w:ascii="Cascadia Mono" w:hAnsi="Cascadia Mono" w:cs="Cascadia Mono"/>
+          <w:b/>
+          <w:bCs/>
+          <w:color w:val="800080"/>
+          <w:sz w:val="19"/>
+          <w:szCs w:val="19"/>
+          <w:lang w:val="es-CL"/>
+        </w:rPr>
+        <w:t>-id</w:t>
+      </w:r>
+      <w:r>
+        <w:rPr>
+          <w:rFonts w:ascii="Cascadia Mono" w:hAnsi="Cascadia Mono" w:cs="Cascadia Mono"/>
+          <w:color w:val="0000FF"/>
+          <w:sz w:val="19"/>
+          <w:szCs w:val="19"/>
+          <w:lang w:val="es-CL"/>
+        </w:rPr>
+        <w:t>="</w:t>
+      </w:r>
+      <w:r>
+        <w:rPr>
+          <w:rFonts w:ascii="Cascadia Mono" w:hAnsi="Cascadia Mono" w:cs="Cascadia Mono"/>
+          <w:color w:val="000000"/>
+          <w:sz w:val="19"/>
+          <w:szCs w:val="19"/>
+          <w:lang w:val="es-CL"/>
+        </w:rPr>
+        <w:t>@</w:t>
+      </w:r>
+      <w:proofErr w:type="spellStart"/>
+      <w:proofErr w:type="gramStart"/>
+      <w:r>
+        <w:rPr>
+          <w:rFonts w:ascii="Cascadia Mono" w:hAnsi="Cascadia Mono" w:cs="Cascadia Mono"/>
+          <w:color w:val="000000"/>
+          <w:sz w:val="19"/>
+          <w:szCs w:val="19"/>
+          <w:lang w:val="es-CL"/>
+        </w:rPr>
+        <w:t>item.Id</w:t>
+      </w:r>
+      <w:proofErr w:type="spellEnd"/>
+      <w:proofErr w:type="gramEnd"/>
+      <w:r>
+        <w:rPr>
+          <w:rFonts w:ascii="Cascadia Mono" w:hAnsi="Cascadia Mono" w:cs="Cascadia Mono"/>
+          <w:color w:val="0000FF"/>
+          <w:sz w:val="19"/>
+          <w:szCs w:val="19"/>
+          <w:lang w:val="es-CL"/>
+        </w:rPr>
+        <w:t>"&gt;</w:t>
+      </w:r>
+      <w:proofErr w:type="spellStart"/>
+      <w:r>
+        <w:rPr>
+          <w:rFonts w:ascii="Cascadia Mono" w:hAnsi="Cascadia Mono" w:cs="Cascadia Mono"/>
+          <w:color w:val="000000"/>
+          <w:sz w:val="19"/>
+          <w:szCs w:val="19"/>
+          <w:lang w:val="es-CL"/>
+        </w:rPr>
+        <w:t>Checka</w:t>
+      </w:r>
+      <w:proofErr w:type="spellEnd"/>
+      <w:r>
+        <w:rPr>
+          <w:rFonts w:ascii="Cascadia Mono" w:hAnsi="Cascadia Mono" w:cs="Cascadia Mono"/>
+          <w:color w:val="000000"/>
+          <w:sz w:val="19"/>
+          <w:szCs w:val="19"/>
+          <w:lang w:val="es-CL"/>
+        </w:rPr>
+        <w:t xml:space="preserve"> ut</w:t>
+      </w:r>
+      <w:r>
+        <w:rPr>
+          <w:rFonts w:ascii="Cascadia Mono" w:hAnsi="Cascadia Mono" w:cs="Cascadia Mono"/>
+          <w:color w:val="0000FF"/>
+          <w:sz w:val="19"/>
+          <w:szCs w:val="19"/>
+          <w:lang w:val="es-CL"/>
+        </w:rPr>
+        <w:t>&lt;/</w:t>
+      </w:r>
+      <w:r>
+        <w:rPr>
+          <w:rFonts w:ascii="Cascadia Mono" w:hAnsi="Cascadia Mono" w:cs="Cascadia Mono"/>
+          <w:b/>
+          <w:bCs/>
+          <w:color w:val="800080"/>
+          <w:sz w:val="19"/>
+          <w:szCs w:val="19"/>
+          <w:lang w:val="es-CL"/>
+        </w:rPr>
+        <w:t>a</w:t>
+      </w:r>
+      <w:r>
+        <w:rPr>
+          <w:rFonts w:ascii="Cascadia Mono" w:hAnsi="Cascadia Mono" w:cs="Cascadia Mono"/>
+          <w:color w:val="0000FF"/>
+          <w:sz w:val="19"/>
+          <w:szCs w:val="19"/>
+          <w:lang w:val="es-CL"/>
+        </w:rPr>
+        <w:t>&gt;</w:t>
+      </w:r>
+    </w:p>
+    <w:p>
+      <w:pPr>
+        <w:rPr>
+          <w:rFonts w:ascii="Cascadia Mono" w:hAnsi="Cascadia Mono" w:cs="Cascadia Mono"/>
+          <w:color w:val="0000FF"/>
+          <w:sz w:val="19"/>
+          <w:szCs w:val="19"/>
+        </w:rPr>
+      </w:pPr>
+      <w:r>
+        <w:rPr>
+          <w:rFonts w:ascii="Cascadia Mono" w:hAnsi="Cascadia Mono" w:cs="Cascadia Mono"/>
+          <w:color w:val="000000"/>
+          <w:sz w:val="19"/>
+          <w:szCs w:val="19"/>
+          <w:lang w:val="es-CL"/>
+        </w:rPr>
+        <w:t xml:space="preserve">            </w:t>
+      </w:r>
+      <w:r>
+        <w:rPr>
+          <w:rFonts w:ascii="Cascadia Mono" w:hAnsi="Cascadia Mono" w:cs="Cascadia Mono"/>
+          <w:color w:val="0000FF"/>
+          <w:sz w:val="19"/>
+          <w:szCs w:val="19"/>
+        </w:rPr>
+        <w:t>&lt;/</w:t>
+      </w:r>
+      <w:proofErr w:type="spellStart"/>
+      <w:r>
+        <w:rPr>
+          <w:rFonts w:ascii="Cascadia Mono" w:hAnsi="Cascadia Mono" w:cs="Cascadia Mono"/>
+          <w:color w:val="800000"/>
+          <w:sz w:val="19"/>
+          <w:szCs w:val="19"/>
+        </w:rPr>
+        <w:t>td</w:t>
+      </w:r>
+      <w:proofErr w:type="spellEnd"/>
+      <w:r>
+        <w:rPr>
+          <w:rFonts w:ascii="Cascadia Mono" w:hAnsi="Cascadia Mono" w:cs="Cascadia Mono"/>
+          <w:color w:val="0000FF"/>
+          <w:sz w:val="19"/>
+          <w:szCs w:val="19"/>
+        </w:rPr>
+        <w:t>&gt;</w:t>
+      </w:r>
+    </w:p>
+    <w:p>
+      <w:r>
+        <w:t xml:space="preserve">Ändrade i </w:t>
+      </w:r>
+      <w:proofErr w:type="spellStart"/>
+      <w:r>
+        <w:t>Edit.cshtml</w:t>
+      </w:r>
+      <w:proofErr w:type="spellEnd"/>
+      <w:r>
+        <w:t xml:space="preserve"> i rad 9 från </w:t>
+      </w:r>
+      <w:proofErr w:type="spellStart"/>
+      <w:r>
+        <w:t>Vehicles</w:t>
+      </w:r>
+      <w:proofErr w:type="spellEnd"/>
+      <w:r>
+        <w:t xml:space="preserve"> till Fordon</w:t>
+      </w:r>
+      <w:r>
+        <w:t>.</w:t>
+      </w:r>
+    </w:p>
+    <w:p>
+      <w:r>
+        <w:t xml:space="preserve">I samma fil, rad 54 från save till </w:t>
+      </w:r>
+      <w:proofErr w:type="gramStart"/>
+      <w:r>
+        <w:t>spara</w:t>
+      </w:r>
+      <w:proofErr w:type="gramEnd"/>
+      <w:r>
+        <w:t>.</w:t>
+      </w:r>
+    </w:p>
+    <w:p>
+      <w:r>
+        <w:t>Sam</w:t>
+      </w:r>
+      <w:r>
+        <w:t>m</w:t>
+      </w:r>
+      <w:r>
+        <w:t>a fil rad 61 från ”back to list” till ”Tillbaka till listan”.</w:t>
+      </w:r>
+    </w:p>
+    <w:p>
+      <w:r>
+        <w:t>Samma fil tog bort raderna 48 till 52 så att det inte går att ändra parkeringstiden.</w:t>
+      </w:r>
+    </w:p>
+    <w:p>
+      <w:r>
+        <w:t xml:space="preserve">Samma fil skrev en </w:t>
+      </w:r>
+      <w:r>
+        <w:rPr>
+          <w:rFonts w:ascii="Cascadia Mono" w:hAnsi="Cascadia Mono" w:cs="Cascadia Mono"/>
+          <w:color w:val="0000FF"/>
+          <w:sz w:val="19"/>
+          <w:szCs w:val="19"/>
+        </w:rPr>
+        <w:t>&lt;</w:t>
+      </w:r>
+      <w:proofErr w:type="spellStart"/>
+      <w:r>
+        <w:rPr>
+          <w:rFonts w:ascii="Cascadia Mono" w:hAnsi="Cascadia Mono" w:cs="Cascadia Mono"/>
+          <w:color w:val="800000"/>
+          <w:sz w:val="19"/>
+          <w:szCs w:val="19"/>
+        </w:rPr>
+        <w:t>br</w:t>
+      </w:r>
+      <w:proofErr w:type="spellEnd"/>
+      <w:r>
+        <w:rPr>
+          <w:rFonts w:ascii="Cascadia Mono" w:hAnsi="Cascadia Mono" w:cs="Cascadia Mono"/>
+          <w:color w:val="000000"/>
+          <w:sz w:val="19"/>
+          <w:szCs w:val="19"/>
+        </w:rPr>
+        <w:t xml:space="preserve"> </w:t>
+      </w:r>
+      <w:r>
+        <w:rPr>
+          <w:rFonts w:ascii="Cascadia Mono" w:hAnsi="Cascadia Mono" w:cs="Cascadia Mono"/>
+          <w:color w:val="0000FF"/>
+          <w:sz w:val="19"/>
+          <w:szCs w:val="19"/>
+        </w:rPr>
+        <w:t>/&gt;</w:t>
+      </w:r>
+      <w:r>
+        <w:rPr>
+          <w:rFonts w:ascii="Cascadia Mono" w:hAnsi="Cascadia Mono" w:cs="Cascadia Mono"/>
+          <w:color w:val="0000FF"/>
+          <w:sz w:val="19"/>
+          <w:szCs w:val="19"/>
+        </w:rPr>
+        <w:t xml:space="preserve"> </w:t>
+      </w:r>
+      <w:r>
+        <w:t>före och efter knappen så att det skulle se bättre.</w:t>
+      </w:r>
+    </w:p>
+    <w:p>
+      <w:r>
+        <w:t xml:space="preserve">I filen </w:t>
+      </w:r>
+      <w:proofErr w:type="spellStart"/>
+      <w:proofErr w:type="gramStart"/>
+      <w:r>
+        <w:t>details.cshtml</w:t>
+      </w:r>
+      <w:proofErr w:type="spellEnd"/>
+      <w:proofErr w:type="gramEnd"/>
+      <w:r>
+        <w:t xml:space="preserve"> ändrades i rad 7 till detaljer och i rad 10 till Fordon</w:t>
+      </w:r>
+    </w:p>
+    <w:p>
+      <w:r>
+        <w:t xml:space="preserve">I tabellen ändrades rubrikerna till svenska: </w:t>
+      </w:r>
+    </w:p>
+    <w:p>
+      <w:r>
+        <w:t>Regnr, Fordonstyp, Färg, Märke, Modell, Antal hjul, Parkeringstid</w:t>
+      </w:r>
+    </w:p>
+    <w:p>
+      <w:r>
+        <w:t xml:space="preserve">Var försiktiga där, då det är två rader i följd. Den första pekar på rubriken som ni ska ändra och den andra på </w:t>
+      </w:r>
+      <w:r>
+        <w:t xml:space="preserve">posten i databasen som ni inte ska ändra. Ex: </w:t>
+      </w:r>
+    </w:p>
+    <w:p>
+      <w:pPr>
+        <w:autoSpaceDE w:val="0"/>
+        <w:autoSpaceDN w:val="0"/>
+        <w:adjustRightInd w:val="0"/>
+        <w:spacing w:after="0" w:line="240" w:lineRule="auto"/>
+        <w:rPr>
+          <w:rFonts w:ascii="Cascadia Mono" w:hAnsi="Cascadia Mono" w:cs="Cascadia Mono"/>
+          <w:color w:val="000000"/>
+          <w:sz w:val="19"/>
+          <w:szCs w:val="19"/>
+        </w:rPr>
+      </w:pPr>
+      <w:r>
+        <w:rPr>
+          <w:rFonts w:ascii="Cascadia Mono" w:hAnsi="Cascadia Mono" w:cs="Cascadia Mono"/>
+          <w:color w:val="0000FF"/>
+          <w:sz w:val="19"/>
+          <w:szCs w:val="19"/>
+        </w:rPr>
+        <w:t>&lt;</w:t>
+      </w:r>
+      <w:r>
+        <w:rPr>
+          <w:rFonts w:ascii="Cascadia Mono" w:hAnsi="Cascadia Mono" w:cs="Cascadia Mono"/>
+          <w:color w:val="800000"/>
+          <w:sz w:val="19"/>
+          <w:szCs w:val="19"/>
+        </w:rPr>
+        <w:t>dt</w:t>
+      </w:r>
+      <w:r>
+        <w:rPr>
+          <w:rFonts w:ascii="Cascadia Mono" w:hAnsi="Cascadia Mono" w:cs="Cascadia Mono"/>
+          <w:color w:val="000000"/>
+          <w:sz w:val="19"/>
+          <w:szCs w:val="19"/>
+        </w:rPr>
+        <w:t xml:space="preserve"> </w:t>
+      </w:r>
+      <w:proofErr w:type="spellStart"/>
+      <w:r>
+        <w:rPr>
+          <w:rFonts w:ascii="Cascadia Mono" w:hAnsi="Cascadia Mono" w:cs="Cascadia Mono"/>
+          <w:color w:val="FF0000"/>
+          <w:sz w:val="19"/>
+          <w:szCs w:val="19"/>
+        </w:rPr>
+        <w:t>class</w:t>
+      </w:r>
+      <w:proofErr w:type="spellEnd"/>
+      <w:r>
+        <w:rPr>
+          <w:rFonts w:ascii="Cascadia Mono" w:hAnsi="Cascadia Mono" w:cs="Cascadia Mono"/>
+          <w:color w:val="000000"/>
+          <w:sz w:val="19"/>
+          <w:szCs w:val="19"/>
+        </w:rPr>
+        <w:t xml:space="preserve"> </w:t>
+      </w:r>
+      <w:r>
+        <w:rPr>
+          <w:rFonts w:ascii="Cascadia Mono" w:hAnsi="Cascadia Mono" w:cs="Cascadia Mono"/>
+          <w:color w:val="0000FF"/>
+          <w:sz w:val="19"/>
+          <w:szCs w:val="19"/>
+        </w:rPr>
+        <w:t>= "col-sm-2"&gt;</w:t>
+      </w:r>
+    </w:p>
+    <w:p>
+      <w:pPr>
+        <w:autoSpaceDE w:val="0"/>
+        <w:autoSpaceDN w:val="0"/>
+        <w:adjustRightInd w:val="0"/>
+        <w:spacing w:after="0" w:line="240" w:lineRule="auto"/>
+        <w:rPr>
+          <w:rFonts w:ascii="Cascadia Mono" w:hAnsi="Cascadia Mono" w:cs="Cascadia Mono"/>
+          <w:color w:val="000000"/>
+          <w:sz w:val="19"/>
+          <w:szCs w:val="19"/>
+        </w:rPr>
+      </w:pPr>
+      <w:r>
+        <w:rPr>
+          <w:rFonts w:ascii="Cascadia Mono" w:hAnsi="Cascadia Mono" w:cs="Cascadia Mono"/>
+          <w:color w:val="000000"/>
+          <w:sz w:val="19"/>
+          <w:szCs w:val="19"/>
+        </w:rPr>
+        <w:t xml:space="preserve">            </w:t>
+      </w:r>
+      <w:proofErr w:type="spellStart"/>
+      <w:r>
+        <w:rPr>
+          <w:rFonts w:ascii="Cascadia Mono" w:hAnsi="Cascadia Mono" w:cs="Cascadia Mono"/>
+          <w:color w:val="000000"/>
+          <w:sz w:val="19"/>
+          <w:szCs w:val="19"/>
+          <w:highlight w:val="yellow"/>
+        </w:rPr>
+        <w:t>RegNr</w:t>
+      </w:r>
+      <w:proofErr w:type="spellEnd"/>
+      <w:r>
+        <w:rPr>
+          <w:rFonts w:ascii="Cascadia Mono" w:hAnsi="Cascadia Mono" w:cs="Cascadia Mono"/>
+          <w:color w:val="000000"/>
+          <w:sz w:val="19"/>
+          <w:szCs w:val="19"/>
+        </w:rPr>
+        <w:t xml:space="preserve"> </w:t>
+      </w:r>
+      <w:r>
+        <w:rPr>
+          <w:rFonts w:ascii="Cascadia Mono" w:hAnsi="Cascadia Mono" w:cs="Cascadia Mono"/>
+          <w:color w:val="FF0000"/>
+          <w:sz w:val="19"/>
+          <w:szCs w:val="19"/>
+        </w:rPr>
+        <w:t>// ändra</w:t>
+      </w:r>
+    </w:p>
+    <w:p>
+      <w:pPr>
+        <w:autoSpaceDE w:val="0"/>
+        <w:autoSpaceDN w:val="0"/>
+        <w:adjustRightInd w:val="0"/>
+        <w:spacing w:after="0" w:line="240" w:lineRule="auto"/>
+        <w:rPr>
+          <w:rFonts w:ascii="Cascadia Mono" w:hAnsi="Cascadia Mono" w:cs="Cascadia Mono"/>
+          <w:color w:val="000000"/>
+          <w:sz w:val="19"/>
+          <w:szCs w:val="19"/>
+        </w:rPr>
+      </w:pPr>
+      <w:r>
+        <w:rPr>
+          <w:rFonts w:ascii="Cascadia Mono" w:hAnsi="Cascadia Mono" w:cs="Cascadia Mono"/>
+          <w:color w:val="000000"/>
+          <w:sz w:val="19"/>
+          <w:szCs w:val="19"/>
+        </w:rPr>
+        <w:t xml:space="preserve">        </w:t>
+      </w:r>
+      <w:r>
+        <w:rPr>
+          <w:rFonts w:ascii="Cascadia Mono" w:hAnsi="Cascadia Mono" w:cs="Cascadia Mono"/>
+          <w:color w:val="0000FF"/>
+          <w:sz w:val="19"/>
+          <w:szCs w:val="19"/>
+        </w:rPr>
+        <w:t>&lt;/</w:t>
+      </w:r>
+      <w:r>
+        <w:rPr>
+          <w:rFonts w:ascii="Cascadia Mono" w:hAnsi="Cascadia Mono" w:cs="Cascadia Mono"/>
+          <w:color w:val="800000"/>
+          <w:sz w:val="19"/>
+          <w:szCs w:val="19"/>
+        </w:rPr>
+        <w:t>dt</w:t>
+      </w:r>
+      <w:r>
+        <w:rPr>
+          <w:rFonts w:ascii="Cascadia Mono" w:hAnsi="Cascadia Mono" w:cs="Cascadia Mono"/>
+          <w:color w:val="0000FF"/>
+          <w:sz w:val="19"/>
+          <w:szCs w:val="19"/>
+        </w:rPr>
+        <w:t>&gt;</w:t>
+      </w:r>
+    </w:p>
+    <w:p>
+      <w:pPr>
+        <w:autoSpaceDE w:val="0"/>
+        <w:autoSpaceDN w:val="0"/>
+        <w:adjustRightInd w:val="0"/>
+        <w:spacing w:after="0" w:line="240" w:lineRule="auto"/>
+        <w:rPr>
+          <w:rFonts w:ascii="Cascadia Mono" w:hAnsi="Cascadia Mono" w:cs="Cascadia Mono"/>
+          <w:color w:val="000000"/>
+          <w:sz w:val="19"/>
+          <w:szCs w:val="19"/>
+        </w:rPr>
+      </w:pPr>
+      <w:r>
+        <w:rPr>
+          <w:rFonts w:ascii="Cascadia Mono" w:hAnsi="Cascadia Mono" w:cs="Cascadia Mono"/>
+          <w:color w:val="000000"/>
+          <w:sz w:val="19"/>
+          <w:szCs w:val="19"/>
+        </w:rPr>
+        <w:t xml:space="preserve">        </w:t>
+      </w:r>
+      <w:r>
+        <w:rPr>
+          <w:rFonts w:ascii="Cascadia Mono" w:hAnsi="Cascadia Mono" w:cs="Cascadia Mono"/>
+          <w:color w:val="0000FF"/>
+          <w:sz w:val="19"/>
+          <w:szCs w:val="19"/>
+        </w:rPr>
+        <w:t>&lt;</w:t>
+      </w:r>
+      <w:proofErr w:type="spellStart"/>
+      <w:r>
+        <w:rPr>
+          <w:rFonts w:ascii="Cascadia Mono" w:hAnsi="Cascadia Mono" w:cs="Cascadia Mono"/>
+          <w:color w:val="800000"/>
+          <w:sz w:val="19"/>
+          <w:szCs w:val="19"/>
+        </w:rPr>
+        <w:t>dd</w:t>
+      </w:r>
+      <w:proofErr w:type="spellEnd"/>
+      <w:r>
+        <w:rPr>
+          <w:rFonts w:ascii="Cascadia Mono" w:hAnsi="Cascadia Mono" w:cs="Cascadia Mono"/>
+          <w:color w:val="000000"/>
+          <w:sz w:val="19"/>
+          <w:szCs w:val="19"/>
+        </w:rPr>
+        <w:t xml:space="preserve"> </w:t>
+      </w:r>
+      <w:proofErr w:type="spellStart"/>
+      <w:r>
+        <w:rPr>
+          <w:rFonts w:ascii="Cascadia Mono" w:hAnsi="Cascadia Mono" w:cs="Cascadia Mono"/>
+          <w:color w:val="FF0000"/>
+          <w:sz w:val="19"/>
+          <w:szCs w:val="19"/>
+        </w:rPr>
+        <w:t>class</w:t>
+      </w:r>
+      <w:proofErr w:type="spellEnd"/>
+      <w:r>
+        <w:rPr>
+          <w:rFonts w:ascii="Cascadia Mono" w:hAnsi="Cascadia Mono" w:cs="Cascadia Mono"/>
+          <w:color w:val="000000"/>
+          <w:sz w:val="19"/>
+          <w:szCs w:val="19"/>
+        </w:rPr>
+        <w:t xml:space="preserve"> </w:t>
+      </w:r>
+      <w:r>
+        <w:rPr>
+          <w:rFonts w:ascii="Cascadia Mono" w:hAnsi="Cascadia Mono" w:cs="Cascadia Mono"/>
+          <w:color w:val="0000FF"/>
+          <w:sz w:val="19"/>
+          <w:szCs w:val="19"/>
+        </w:rPr>
+        <w:t>= "col-sm-10"&gt;</w:t>
+      </w:r>
+    </w:p>
+    <w:p>
+      <w:pPr>
+        <w:autoSpaceDE w:val="0"/>
+        <w:autoSpaceDN w:val="0"/>
+        <w:adjustRightInd w:val="0"/>
+        <w:spacing w:after="0" w:line="240" w:lineRule="auto"/>
+        <w:rPr>
+          <w:rFonts w:ascii="Cascadia Mono" w:hAnsi="Cascadia Mono" w:cs="Cascadia Mono"/>
+          <w:color w:val="000000"/>
+          <w:sz w:val="19"/>
+          <w:szCs w:val="19"/>
+        </w:rPr>
+      </w:pPr>
+      <w:r>
+        <w:rPr>
+          <w:rFonts w:ascii="Cascadia Mono" w:hAnsi="Cascadia Mono" w:cs="Cascadia Mono"/>
+          <w:color w:val="000000"/>
+          <w:sz w:val="19"/>
+          <w:szCs w:val="19"/>
+        </w:rPr>
+        <w:t xml:space="preserve">            @Html.DisplayFor(model =&gt; </w:t>
+      </w:r>
+      <w:proofErr w:type="spellStart"/>
+      <w:proofErr w:type="gramStart"/>
+      <w:r>
+        <w:rPr>
+          <w:rFonts w:ascii="Cascadia Mono" w:hAnsi="Cascadia Mono" w:cs="Cascadia Mono"/>
+          <w:color w:val="000000"/>
+          <w:sz w:val="19"/>
+          <w:szCs w:val="19"/>
+          <w:highlight w:val="red"/>
+        </w:rPr>
+        <w:t>model.RegNo</w:t>
+      </w:r>
+      <w:proofErr w:type="spellEnd"/>
+      <w:proofErr w:type="gramEnd"/>
+      <w:r>
+        <w:rPr>
+          <w:rFonts w:ascii="Cascadia Mono" w:hAnsi="Cascadia Mono" w:cs="Cascadia Mono"/>
+          <w:color w:val="000000"/>
+          <w:sz w:val="19"/>
+          <w:szCs w:val="19"/>
+        </w:rPr>
+        <w:t>)</w:t>
+      </w:r>
+      <w:r>
+        <w:rPr>
+          <w:rFonts w:ascii="Cascadia Mono" w:hAnsi="Cascadia Mono" w:cs="Cascadia Mono"/>
+          <w:color w:val="000000"/>
+          <w:sz w:val="19"/>
+          <w:szCs w:val="19"/>
+        </w:rPr>
+        <w:t xml:space="preserve"> </w:t>
+      </w:r>
+      <w:r>
+        <w:rPr>
+          <w:rFonts w:ascii="Cascadia Mono" w:hAnsi="Cascadia Mono" w:cs="Cascadia Mono"/>
+          <w:color w:val="FF0000"/>
+          <w:sz w:val="19"/>
+          <w:szCs w:val="19"/>
+        </w:rPr>
+        <w:t>// ändra inte</w:t>
+      </w:r>
+    </w:p>
+    <w:p>
+      <w:pPr>
+        <w:rPr>
+          <w:rFonts w:ascii="Cascadia Mono" w:hAnsi="Cascadia Mono" w:cs="Cascadia Mono"/>
+          <w:color w:val="0000FF"/>
+          <w:sz w:val="19"/>
+          <w:szCs w:val="19"/>
+        </w:rPr>
+      </w:pPr>
+      <w:r>
+        <w:rPr>
+          <w:rFonts w:ascii="Cascadia Mono" w:hAnsi="Cascadia Mono" w:cs="Cascadia Mono"/>
+          <w:color w:val="000000"/>
+          <w:sz w:val="19"/>
+          <w:szCs w:val="19"/>
+        </w:rPr>
+        <w:t xml:space="preserve">        </w:t>
+      </w:r>
+      <w:r>
+        <w:rPr>
+          <w:rFonts w:ascii="Cascadia Mono" w:hAnsi="Cascadia Mono" w:cs="Cascadia Mono"/>
+          <w:color w:val="0000FF"/>
+          <w:sz w:val="19"/>
+          <w:szCs w:val="19"/>
+        </w:rPr>
+        <w:t>&lt;/</w:t>
+      </w:r>
+      <w:proofErr w:type="spellStart"/>
+      <w:r>
+        <w:rPr>
+          <w:rFonts w:ascii="Cascadia Mono" w:hAnsi="Cascadia Mono" w:cs="Cascadia Mono"/>
+          <w:color w:val="800000"/>
+          <w:sz w:val="19"/>
+          <w:szCs w:val="19"/>
+        </w:rPr>
+        <w:t>dd</w:t>
+      </w:r>
+      <w:proofErr w:type="spellEnd"/>
+      <w:r>
+        <w:rPr>
+          <w:rFonts w:ascii="Cascadia Mono" w:hAnsi="Cascadia Mono" w:cs="Cascadia Mono"/>
+          <w:color w:val="0000FF"/>
+          <w:sz w:val="19"/>
+          <w:szCs w:val="19"/>
+        </w:rPr>
+        <w:t>&gt;</w:t>
+      </w:r>
+    </w:p>
+    <w:p>
+      <w:r>
+        <w:t xml:space="preserve">I de sista raderna i filen ändrades från </w:t>
+      </w:r>
+      <w:r>
+        <w:t>”</w:t>
+      </w:r>
+      <w:r>
+        <w:t>Edit</w:t>
+      </w:r>
+      <w:r>
+        <w:t>2</w:t>
+      </w:r>
+      <w:r>
+        <w:t xml:space="preserve"> till </w:t>
+      </w:r>
+      <w:r>
+        <w:t>”</w:t>
+      </w:r>
+      <w:r>
+        <w:t>Lägg till/Ändra</w:t>
+      </w:r>
+      <w:r>
+        <w:t>”</w:t>
+      </w:r>
+      <w:r>
+        <w:t xml:space="preserve"> och </w:t>
+      </w:r>
+      <w:r>
+        <w:t>”</w:t>
+      </w:r>
+      <w:r>
+        <w:t>Back to List</w:t>
+      </w:r>
+      <w:r>
+        <w:t>”</w:t>
+      </w:r>
+      <w:r>
+        <w:t xml:space="preserve"> till </w:t>
+      </w:r>
+      <w:r>
+        <w:t>”</w:t>
+      </w:r>
+      <w:r>
+        <w:t>Tillbaka till listan</w:t>
+      </w:r>
+      <w:r>
+        <w:t>”</w:t>
+      </w:r>
+    </w:p>
+    <w:p>
+      <w:r>
+        <w:t xml:space="preserve">I filen </w:t>
+      </w:r>
+      <w:proofErr w:type="spellStart"/>
+      <w:r>
+        <w:t>Delete.cshtml</w:t>
+      </w:r>
+      <w:proofErr w:type="spellEnd"/>
+      <w:r>
+        <w:t xml:space="preserve">: </w:t>
+      </w:r>
+    </w:p>
+    <w:p>
+      <w:r>
+        <w:t>Från Delete till Checka ut</w:t>
+      </w:r>
+      <w:r>
+        <w:t xml:space="preserve"> i rad 7 och i rad 11 från </w:t>
+      </w:r>
+      <w:proofErr w:type="spellStart"/>
+      <w:r>
+        <w:t>Vehicles</w:t>
+      </w:r>
+      <w:proofErr w:type="spellEnd"/>
+      <w:r>
+        <w:t xml:space="preserve"> till Fordon. </w:t>
+      </w:r>
+    </w:p>
+    <w:p>
+      <w:r>
+        <w:t>I rad 9 Är du säker på att du vill checka ut?</w:t>
+      </w:r>
+    </w:p>
+    <w:p>
+      <w:r>
+        <w:lastRenderedPageBreak/>
+        <w:t xml:space="preserve">I tabellen exakt samma sak som i </w:t>
+      </w:r>
+      <w:proofErr w:type="spellStart"/>
+      <w:proofErr w:type="gramStart"/>
+      <w:r>
+        <w:t>details.cshtml</w:t>
+      </w:r>
+      <w:proofErr w:type="spellEnd"/>
+      <w:proofErr w:type="gramEnd"/>
+      <w:r>
+        <w:t>, d v s ändra rubriken och behåll anropet till databasen.</w:t>
+      </w:r>
+    </w:p>
+    <w:p>
+      <w:r>
+        <w:t xml:space="preserve">Och även här ändra de sista raderna till ”checka ut” och ”Tillbaka till listan”. </w:t>
+      </w:r>
+    </w:p>
+    <w:p/>
+    <w:p/>
+    <w:p>
+      <w:r>
+        <w:t xml:space="preserve">Kvittot har följande information: </w:t>
+      </w:r>
+    </w:p>
+    <w:p>
+      <w:proofErr w:type="spellStart"/>
+      <w:r>
+        <w:t>RegNo</w:t>
+      </w:r>
+      <w:proofErr w:type="spellEnd"/>
+    </w:p>
+    <w:p>
+      <w:proofErr w:type="spellStart"/>
+      <w:r>
+        <w:t>VehicleType</w:t>
+      </w:r>
+      <w:proofErr w:type="spellEnd"/>
+    </w:p>
+    <w:p>
+      <w:proofErr w:type="spellStart"/>
+      <w:r>
+        <w:t>PartkingStartAt</w:t>
+      </w:r>
+      <w:proofErr w:type="spellEnd"/>
+    </w:p>
+    <w:p>
+      <w:proofErr w:type="spellStart"/>
+      <w:r>
+        <w:t>ParkingEndsAt</w:t>
+      </w:r>
+      <w:proofErr w:type="spellEnd"/>
+      <w:r>
+        <w:t xml:space="preserve"> – (bör vara en parameter som kommer var funktionen anropas)</w:t>
+      </w:r>
+    </w:p>
+    <w:p>
+      <w:proofErr w:type="spellStart"/>
+      <w:r>
+        <w:t>ElapsedTime</w:t>
+      </w:r>
+      <w:proofErr w:type="spellEnd"/>
+      <w:r>
+        <w:t xml:space="preserve"> = </w:t>
+      </w:r>
+      <w:proofErr w:type="spellStart"/>
+      <w:r>
+        <w:t>ParkingEndsAt</w:t>
+      </w:r>
+      <w:proofErr w:type="spellEnd"/>
+      <w:r>
+        <w:t xml:space="preserve"> </w:t>
+      </w:r>
+      <w:proofErr w:type="gramStart"/>
+      <w:r>
+        <w:t xml:space="preserve">-  </w:t>
+      </w:r>
+      <w:proofErr w:type="spellStart"/>
+      <w:r>
+        <w:t>PartkingStartA</w:t>
+      </w:r>
+      <w:r>
+        <w:t>t</w:t>
+      </w:r>
+      <w:proofErr w:type="spellEnd"/>
+      <w:proofErr w:type="gramEnd"/>
+      <w:r>
+        <w:t xml:space="preserve"> </w:t>
+      </w:r>
+    </w:p>
+    <w:p/>
+    <w:p/>
+    <w:p/>
     <w:sectPr>
       <w:pgSz w:w="11906" w:h="16838"/>
       <w:pgMar w:top="1417" w:right="1417" w:bottom="1417" w:left="1417" w:header="708" w:footer="708" w:gutter="0"/>
@@ -651,6 +4051,126 @@
     </w:sectPr>
   </w:body>
 </w:document>
+</file>
+
+<file path=word/numbering.xml><?xml version="1.0" encoding="utf-8"?>
+<w:numbering xmlns:wpc="http://schemas.microsoft.com/office/word/2010/wordprocessingCanvas" xmlns:cx="http://schemas.microsoft.com/office/drawing/2014/chartex" xmlns:cx1="http://schemas.microsoft.com/office/drawing/2015/9/8/chartex" xmlns:cx2="http://schemas.microsoft.com/office/drawing/2015/10/21/chartex" xmlns:cx3="http://schemas.microsoft.com/office/drawing/2016/5/9/chartex" xmlns:cx4="http://schemas.microsoft.com/office/drawing/2016/5/10/chartex" xmlns:cx5="http://schemas.microsoft.com/office/drawing/2016/5/11/chartex" xmlns:cx6="http://schemas.microsoft.com/office/drawing/2016/5/12/chartex" xmlns:cx7="http://schemas.microsoft.com/office/drawing/2016/5/13/chartex" xmlns:cx8="http://schemas.microsoft.com/office/drawing/2016/5/14/chartex" xmlns:mc="http://schemas.openxmlformats.org/markup-compatibility/2006" xmlns:aink="http://schemas.microsoft.com/office/drawing/2016/ink" xmlns:am3d="http://schemas.microsoft.com/office/drawing/2017/model3d" xmlns:o="urn:schemas-microsoft-com:office:office" xmlns:oel="http://schemas.microsoft.com/office/2019/extlst" xmlns:r="http://schemas.openxmlformats.org/officeDocument/2006/relationships" xmlns:m="http://schemas.openxmlformats.org/officeDocument/2006/math" xmlns:v="urn:schemas-microsoft-com:vml" xmlns:wp14="http://schemas.microsoft.com/office/word/2010/wordprocessingDrawing" xmlns:wp="http://schemas.openxmlformats.org/drawingml/2006/wordprocessingDrawing" xmlns:w10="urn:schemas-microsoft-com:office:word" xmlns:w="http://schemas.openxmlformats.org/wordprocessingml/2006/main" xmlns:w14="http://schemas.microsoft.com/office/word/2010/wordml" xmlns:w15="http://schemas.microsoft.com/office/word/2012/wordml" xmlns:w16cex="http://schemas.microsoft.com/office/word/2018/wordml/cex" xmlns:w16cid="http://schemas.microsoft.com/office/word/2016/wordml/cid" xmlns:w16="http://schemas.microsoft.com/office/word/2018/wordml" xmlns:w16sdtdh="http://schemas.microsoft.com/office/word/2020/wordml/sdtdatahash" xmlns:w16se="http://schemas.microsoft.com/office/word/2015/wordml/symex" xmlns:wpg="http://schemas.microsoft.com/office/word/2010/wordprocessingGroup" xmlns:wpi="http://schemas.microsoft.com/office/word/2010/wordprocessingInk" xmlns:wne="http://schemas.microsoft.com/office/word/2006/wordml" xmlns:wps="http://schemas.microsoft.com/office/word/2010/wordprocessingShape" mc:Ignorable="w14 w15 w16se w16cid w16 w16cex w16sdtdh wp14">
+  <w:abstractNum w:abstractNumId="0" w15:restartNumberingAfterBreak="0">
+    <w:nsid w:val="47984C15"/>
+    <w:multiLevelType w:val="hybridMultilevel"/>
+    <w:tmpl w:val="209ED7DE"/>
+    <w:lvl w:ilvl="0" w:tplc="E2128404">
+      <w:numFmt w:val="bullet"/>
+      <w:lvlText w:val="-"/>
+      <w:lvlJc w:val="left"/>
+      <w:pPr>
+        <w:ind w:left="405" w:hanging="360"/>
+      </w:pPr>
+      <w:rPr>
+        <w:rFonts w:ascii="Calibri" w:eastAsiaTheme="minorHAnsi" w:hAnsi="Calibri" w:cs="Calibri" w:hint="default"/>
+      </w:rPr>
+    </w:lvl>
+    <w:lvl w:ilvl="1" w:tplc="041D0003" w:tentative="1">
+      <w:start w:val="1"/>
+      <w:numFmt w:val="bullet"/>
+      <w:lvlText w:val="o"/>
+      <w:lvlJc w:val="left"/>
+      <w:pPr>
+        <w:ind w:left="1125" w:hanging="360"/>
+      </w:pPr>
+      <w:rPr>
+        <w:rFonts w:ascii="Courier New" w:hAnsi="Courier New" w:cs="Courier New" w:hint="default"/>
+      </w:rPr>
+    </w:lvl>
+    <w:lvl w:ilvl="2" w:tplc="041D0005" w:tentative="1">
+      <w:start w:val="1"/>
+      <w:numFmt w:val="bullet"/>
+      <w:lvlText w:val=""/>
+      <w:lvlJc w:val="left"/>
+      <w:pPr>
+        <w:ind w:left="1845" w:hanging="360"/>
+      </w:pPr>
+      <w:rPr>
+        <w:rFonts w:ascii="Wingdings" w:hAnsi="Wingdings" w:hint="default"/>
+      </w:rPr>
+    </w:lvl>
+    <w:lvl w:ilvl="3" w:tplc="041D0001" w:tentative="1">
+      <w:start w:val="1"/>
+      <w:numFmt w:val="bullet"/>
+      <w:lvlText w:val=""/>
+      <w:lvlJc w:val="left"/>
+      <w:pPr>
+        <w:ind w:left="2565" w:hanging="360"/>
+      </w:pPr>
+      <w:rPr>
+        <w:rFonts w:ascii="Symbol" w:hAnsi="Symbol" w:hint="default"/>
+      </w:rPr>
+    </w:lvl>
+    <w:lvl w:ilvl="4" w:tplc="041D0003" w:tentative="1">
+      <w:start w:val="1"/>
+      <w:numFmt w:val="bullet"/>
+      <w:lvlText w:val="o"/>
+      <w:lvlJc w:val="left"/>
+      <w:pPr>
+        <w:ind w:left="3285" w:hanging="360"/>
+      </w:pPr>
+      <w:rPr>
+        <w:rFonts w:ascii="Courier New" w:hAnsi="Courier New" w:cs="Courier New" w:hint="default"/>
+      </w:rPr>
+    </w:lvl>
+    <w:lvl w:ilvl="5" w:tplc="041D0005" w:tentative="1">
+      <w:start w:val="1"/>
+      <w:numFmt w:val="bullet"/>
+      <w:lvlText w:val=""/>
+      <w:lvlJc w:val="left"/>
+      <w:pPr>
+        <w:ind w:left="4005" w:hanging="360"/>
+      </w:pPr>
+      <w:rPr>
+        <w:rFonts w:ascii="Wingdings" w:hAnsi="Wingdings" w:hint="default"/>
+      </w:rPr>
+    </w:lvl>
+    <w:lvl w:ilvl="6" w:tplc="041D0001" w:tentative="1">
+      <w:start w:val="1"/>
+      <w:numFmt w:val="bullet"/>
+      <w:lvlText w:val=""/>
+      <w:lvlJc w:val="left"/>
+      <w:pPr>
+        <w:ind w:left="4725" w:hanging="360"/>
+      </w:pPr>
+      <w:rPr>
+        <w:rFonts w:ascii="Symbol" w:hAnsi="Symbol" w:hint="default"/>
+      </w:rPr>
+    </w:lvl>
+    <w:lvl w:ilvl="7" w:tplc="041D0003" w:tentative="1">
+      <w:start w:val="1"/>
+      <w:numFmt w:val="bullet"/>
+      <w:lvlText w:val="o"/>
+      <w:lvlJc w:val="left"/>
+      <w:pPr>
+        <w:ind w:left="5445" w:hanging="360"/>
+      </w:pPr>
+      <w:rPr>
+        <w:rFonts w:ascii="Courier New" w:hAnsi="Courier New" w:cs="Courier New" w:hint="default"/>
+      </w:rPr>
+    </w:lvl>
+    <w:lvl w:ilvl="8" w:tplc="041D0005" w:tentative="1">
+      <w:start w:val="1"/>
+      <w:numFmt w:val="bullet"/>
+      <w:lvlText w:val=""/>
+      <w:lvlJc w:val="left"/>
+      <w:pPr>
+        <w:ind w:left="6165" w:hanging="360"/>
+      </w:pPr>
+      <w:rPr>
+        <w:rFonts w:ascii="Wingdings" w:hAnsi="Wingdings" w:hint="default"/>
+      </w:rPr>
+    </w:lvl>
+  </w:abstractNum>
+  <w:num w:numId="1" w16cid:durableId="378869470">
+    <w:abstractNumId w:val="0"/>
+  </w:num>
+</w:numbering>
 </file>
 
 <file path=word/styles.xml><?xml version="1.0" encoding="utf-8"?>
@@ -1212,6 +4732,17 @@
       </w:rPr>
     </w:tblStylePr>
   </w:style>
+  <w:style w:type="paragraph" w:styleId="Liststycke">
+    <w:name w:val="List Paragraph"/>
+    <w:basedOn w:val="Normal"/>
+    <w:uiPriority w:val="34"/>
+    <w:qFormat/>
+    <w:rsid w:val="006E3171"/>
+    <w:pPr>
+      <w:ind w:left="720"/>
+      <w:contextualSpacing/>
+    </w:pPr>
+  </w:style>
 </w:styles>
 </file>
 

</xml_diff>